<commit_message>
final push coding part sem 10
</commit_message>
<xml_diff>
--- a/Magistral/Semana10/Semana 10 Métodos Computacionales.docx
+++ b/Magistral/Semana10/Semana 10 Métodos Computacionales.docx
@@ -46,10 +46,7 @@
         <w:t xml:space="preserve">se deben verificar los axiomas </w:t>
       </w:r>
       <w:r>
-        <w:t>de Kolmogorov</w:t>
-      </w:r>
-      <w:r>
-        <w:t>:</w:t>
+        <w:t>de Kolmogorov:</w:t>
       </w:r>
     </w:p>
     <w:p/>
@@ -75,191 +72,138 @@
         <w:rPr>
           <w:u w:val="single"/>
         </w:rPr>
+        <w:t xml:space="preserve"> ℙ</w:t>
+      </w:r>
+      <w:r>
+        <w:rPr>
+          <w:u w:val="single"/>
+        </w:rPr>
+        <w:t>(</w:t>
+      </w:r>
+      <w:r>
+        <w:rPr>
+          <w:u w:val="single"/>
+        </w:rPr>
+        <w:t>Ω</w:t>
+      </w:r>
+      <w:r>
+        <w:rPr>
+          <w:u w:val="single"/>
+        </w:rPr>
+        <w:t>)</w:t>
+      </w:r>
+      <w:r>
+        <w:rPr>
+          <w:u w:val="single"/>
+        </w:rPr>
+        <w:t xml:space="preserve"> = 1</w:t>
+      </w:r>
+    </w:p>
+    <w:p>
+      <w:r>
+        <w:t xml:space="preserve">Según la definición de </w:t>
+      </w:r>
+      <w:bookmarkStart w:id="0" w:name="_Hlk85415994"/>
+      <w:r>
+        <w:t>ℙ</w:t>
+      </w:r>
+      <w:bookmarkEnd w:id="0"/>
+      <w:r>
+        <w:t xml:space="preserve">, </w:t>
+      </w:r>
+      <w:r>
+        <w:t>ℙ</w:t>
+      </w:r>
+      <w:r>
+        <w:t xml:space="preserve">(A) = 1 si A = {1, 2}. Como Ω </w:t>
+      </w:r>
+      <w:proofErr w:type="gramStart"/>
+      <w:r>
+        <w:t>={</w:t>
+      </w:r>
+      <w:proofErr w:type="gramEnd"/>
+      <w:r>
+        <w:t xml:space="preserve">1,2}, </w:t>
+      </w:r>
+      <w:r>
+        <w:t>ℙ</w:t>
+      </w:r>
+      <w:r>
+        <w:t>(Ω) = 1.</w:t>
+      </w:r>
+    </w:p>
+    <w:p/>
+    <w:p>
+      <w:pPr>
+        <w:rPr>
+          <w:u w:val="single"/>
+        </w:rPr>
+      </w:pPr>
+      <w:r>
+        <w:rPr>
+          <w:u w:val="single"/>
+        </w:rPr>
+        <w:t xml:space="preserve">Axioma 2: </w:t>
+      </w:r>
+      <w:r>
+        <w:rPr>
+          <w:u w:val="single"/>
+        </w:rPr>
+        <w:t xml:space="preserve"> ∀ A ∈ </w:t>
+      </w:r>
+      <w:proofErr w:type="gramStart"/>
+      <w:r>
+        <w:rPr>
+          <w:u w:val="single"/>
+        </w:rPr>
+        <w:t>ℱ,  ℙ</w:t>
+      </w:r>
+      <w:proofErr w:type="gramEnd"/>
+      <w:r>
+        <w:rPr>
+          <w:u w:val="single"/>
+        </w:rPr>
+        <w:t>(</w:t>
+      </w:r>
+      <w:r>
+        <w:rPr>
+          <w:u w:val="single"/>
+        </w:rPr>
+        <w:t>A</w:t>
+      </w:r>
+      <w:r>
+        <w:rPr>
+          <w:u w:val="single"/>
+        </w:rPr>
+        <w:t>)</w:t>
+      </w:r>
+      <w:r>
+        <w:rPr>
+          <w:u w:val="single"/>
+        </w:rPr>
+        <w:t xml:space="preserve"> ≥</w:t>
+      </w:r>
+      <w:r>
+        <w:rPr>
+          <w:u w:val="single"/>
+        </w:rPr>
         <w:t xml:space="preserve"> </w:t>
       </w:r>
       <w:r>
         <w:rPr>
           <w:u w:val="single"/>
         </w:rPr>
-        <w:t>ℙ</w:t>
-      </w:r>
-      <w:r>
-        <w:rPr>
-          <w:u w:val="single"/>
-        </w:rPr>
-        <w:t>(</w:t>
-      </w:r>
-      <w:r>
-        <w:rPr>
-          <w:u w:val="single"/>
-        </w:rPr>
-        <w:t>Ω</w:t>
-      </w:r>
-      <w:r>
-        <w:rPr>
-          <w:u w:val="single"/>
-        </w:rPr>
-        <w:t>)</w:t>
-      </w:r>
-      <w:r>
-        <w:rPr>
-          <w:u w:val="single"/>
-        </w:rPr>
-        <w:t xml:space="preserve"> = 1</w:t>
-      </w:r>
-    </w:p>
-    <w:p>
-      <w:r>
-        <w:t xml:space="preserve">Según la definición de </w:t>
-      </w:r>
-      <w:bookmarkStart w:id="0" w:name="_Hlk85415994"/>
-      <w:r>
-        <w:t>ℙ</w:t>
-      </w:r>
-      <w:bookmarkEnd w:id="0"/>
-      <w:r>
-        <w:t xml:space="preserve">, </w:t>
-      </w:r>
-      <w:r>
-        <w:t>ℙ</w:t>
-      </w:r>
-      <w:r>
-        <w:t xml:space="preserve">(A) = 1 si A = {1, 2}. Como </w:t>
-      </w:r>
-      <w:r>
-        <w:t>Ω</w:t>
-      </w:r>
-      <w:r>
-        <w:t xml:space="preserve"> ={1,2}, </w:t>
-      </w:r>
-      <w:r>
-        <w:t>ℙ</w:t>
-      </w:r>
-      <w:r>
-        <w:t>(</w:t>
-      </w:r>
-      <w:r>
-        <w:t>Ω</w:t>
-      </w:r>
-      <w:r>
-        <w:t>) = 1.</w:t>
-      </w:r>
-    </w:p>
-    <w:p/>
-    <w:p>
-      <w:pPr>
-        <w:rPr>
-          <w:u w:val="single"/>
-        </w:rPr>
-      </w:pPr>
-      <w:r>
-        <w:rPr>
-          <w:u w:val="single"/>
-        </w:rPr>
-        <w:t xml:space="preserve">Axioma </w:t>
-      </w:r>
-      <w:r>
-        <w:rPr>
-          <w:u w:val="single"/>
-        </w:rPr>
-        <w:t>2</w:t>
-      </w:r>
-      <w:r>
-        <w:rPr>
-          <w:u w:val="single"/>
-        </w:rPr>
-        <w:t xml:space="preserve">: </w:t>
-      </w:r>
-      <w:r>
-        <w:rPr>
-          <w:u w:val="single"/>
-        </w:rPr>
-        <w:t xml:space="preserve"> ∀ A ∈ </w:t>
-      </w:r>
-      <w:r>
-        <w:rPr>
-          <w:u w:val="single"/>
-        </w:rPr>
-        <w:t>ℱ</w:t>
-      </w:r>
-      <w:r>
-        <w:rPr>
-          <w:u w:val="single"/>
-        </w:rPr>
-        <w:t xml:space="preserve">,  </w:t>
-      </w:r>
-      <w:r>
-        <w:rPr>
-          <w:u w:val="single"/>
-        </w:rPr>
-        <w:t>ℙ</w:t>
-      </w:r>
-      <w:r>
-        <w:rPr>
-          <w:u w:val="single"/>
-        </w:rPr>
-        <w:t>(</w:t>
-      </w:r>
-      <w:r>
-        <w:rPr>
-          <w:u w:val="single"/>
-        </w:rPr>
-        <w:t>A</w:t>
-      </w:r>
-      <w:r>
-        <w:rPr>
-          <w:u w:val="single"/>
-        </w:rPr>
-        <w:t>)</w:t>
-      </w:r>
-      <w:r>
-        <w:rPr>
-          <w:u w:val="single"/>
-        </w:rPr>
-        <w:t xml:space="preserve"> ≥</w:t>
-      </w:r>
-      <w:r>
-        <w:rPr>
-          <w:u w:val="single"/>
-        </w:rPr>
-        <w:t xml:space="preserve"> </w:t>
-      </w:r>
-      <w:r>
-        <w:rPr>
-          <w:u w:val="single"/>
-        </w:rPr>
         <w:t>0</w:t>
       </w:r>
     </w:p>
     <w:p>
       <w:r>
-        <w:t>Según la definición de ℙ</w:t>
-      </w:r>
-      <w:r>
-        <w:t>:</w:t>
-      </w:r>
-    </w:p>
-    <w:p>
-      <w:r>
-        <w:t xml:space="preserve">Si A = {∅}, </w:t>
-      </w:r>
-      <w:r>
-        <w:t>ℙ</w:t>
-      </w:r>
-      <w:r>
-        <w:t xml:space="preserve">(A) = 0, entonces </w:t>
-      </w:r>
-      <w:r>
-        <w:t>ℙ</w:t>
-      </w:r>
-      <w:r>
-        <w:t xml:space="preserve"> (A) </w:t>
-      </w:r>
-      <w:r>
-        <w:t>≥ 0</w:t>
-      </w:r>
-      <w:r>
-        <w:t xml:space="preserve"> y se cumple el </w:t>
+        <w:t>Según la definición de ℙ:</w:t>
+      </w:r>
+    </w:p>
+    <w:p>
+      <w:r>
+        <w:t xml:space="preserve">Si A = {∅}, ℙ(A) = 0, entonces ℙ (A) ≥ 0 y se cumple el </w:t>
       </w:r>
       <w:r>
         <w:t>axioma.</w:t>
@@ -682,12 +626,14 @@
       </w:r>
     </w:p>
     <w:p>
+      <w:proofErr w:type="gramStart"/>
       <w:r>
         <w:t>ℙ</w:t>
       </w:r>
       <w:r>
         <w:t>(</w:t>
       </w:r>
+      <w:proofErr w:type="gramEnd"/>
       <m:oMath>
         <m:sSub>
           <m:sSubPr>
@@ -784,12 +730,14 @@
           <w:rFonts w:eastAsiaTheme="minorEastAsia"/>
         </w:rPr>
       </w:pPr>
+      <w:proofErr w:type="gramStart"/>
       <w:r>
         <w:t>ℙ</w:t>
       </w:r>
       <w:r>
         <w:t>(</w:t>
       </w:r>
+      <w:proofErr w:type="gramEnd"/>
       <m:oMath>
         <m:sSub>
           <m:sSubPr>
@@ -869,12 +817,14 @@
         </w:rPr>
         <w:t xml:space="preserve">Como </w:t>
       </w:r>
+      <w:proofErr w:type="gramStart"/>
       <w:r>
         <w:t>ℙ</w:t>
       </w:r>
       <w:r>
         <w:t>(</w:t>
       </w:r>
+      <w:proofErr w:type="gramEnd"/>
       <m:oMath>
         <m:sSub>
           <m:sSubPr>
@@ -998,13 +948,7 @@
         <w:rPr>
           <w:rFonts w:eastAsiaTheme="minorEastAsia"/>
         </w:rPr>
-        <w:t>)</w:t>
-      </w:r>
-      <w:r>
-        <w:rPr>
-          <w:rFonts w:eastAsiaTheme="minorEastAsia"/>
-        </w:rPr>
-        <w:t>, se cumple el axioma.</w:t>
+        <w:t>), se cumple el axioma.</w:t>
       </w:r>
     </w:p>
     <w:p>
@@ -1019,19 +963,7 @@
         <w:rPr>
           <w:rFonts w:eastAsiaTheme="minorEastAsia"/>
         </w:rPr>
-        <w:t xml:space="preserve">Caso </w:t>
-      </w:r>
-      <w:r>
-        <w:rPr>
-          <w:rFonts w:eastAsiaTheme="minorEastAsia"/>
-        </w:rPr>
-        <w:t>2</w:t>
-      </w:r>
-      <w:r>
-        <w:rPr>
-          <w:rFonts w:eastAsiaTheme="minorEastAsia"/>
-        </w:rPr>
-        <w:t xml:space="preserve">: </w:t>
+        <w:t xml:space="preserve">Caso 2: </w:t>
       </w:r>
       <m:oMath>
         <m:sSub>
@@ -1088,22 +1020,18 @@
         </m:sSub>
       </m:oMath>
       <w:r>
-        <w:t xml:space="preserve"> = {</w:t>
-      </w:r>
-      <w:r>
-        <w:t>2</w:t>
-      </w:r>
-      <w:r>
-        <w:t>}</w:t>
-      </w:r>
-    </w:p>
-    <w:p>
+        <w:t xml:space="preserve"> = {2}</w:t>
+      </w:r>
+    </w:p>
+    <w:p>
+      <w:proofErr w:type="gramStart"/>
       <w:r>
         <w:t>ℙ</w:t>
       </w:r>
       <w:r>
         <w:t>(</w:t>
       </w:r>
+      <w:proofErr w:type="gramEnd"/>
       <m:oMath>
         <m:sSub>
           <m:sSubPr>
@@ -1191,13 +1119,7 @@
         </m:sSub>
       </m:oMath>
       <w:r>
-        <w:t xml:space="preserve">) = </w:t>
-      </w:r>
-      <w:r>
-        <w:t>2</w:t>
-      </w:r>
-      <w:r>
-        <w:t>/3</w:t>
+        <w:t>) = 2/3</w:t>
       </w:r>
     </w:p>
     <w:p>
@@ -1206,12 +1128,14 @@
           <w:rFonts w:eastAsiaTheme="minorEastAsia"/>
         </w:rPr>
       </w:pPr>
+      <w:proofErr w:type="gramStart"/>
       <w:r>
         <w:t>ℙ</w:t>
       </w:r>
       <w:r>
         <w:t>(</w:t>
       </w:r>
+      <w:proofErr w:type="gramEnd"/>
       <m:oMath>
         <m:sSub>
           <m:sSubPr>
@@ -1270,31 +1194,7 @@
         <w:rPr>
           <w:rFonts w:eastAsiaTheme="minorEastAsia"/>
         </w:rPr>
-        <w:t xml:space="preserve">) = 0 + </w:t>
-      </w:r>
-      <w:r>
-        <w:rPr>
-          <w:rFonts w:eastAsiaTheme="minorEastAsia"/>
-        </w:rPr>
-        <w:t>2</w:t>
-      </w:r>
-      <w:r>
-        <w:rPr>
-          <w:rFonts w:eastAsiaTheme="minorEastAsia"/>
-        </w:rPr>
-        <w:t xml:space="preserve">/3 = </w:t>
-      </w:r>
-      <w:r>
-        <w:rPr>
-          <w:rFonts w:eastAsiaTheme="minorEastAsia"/>
-        </w:rPr>
-        <w:t>2</w:t>
-      </w:r>
-      <w:r>
-        <w:rPr>
-          <w:rFonts w:eastAsiaTheme="minorEastAsia"/>
-        </w:rPr>
-        <w:t>/3</w:t>
+        <w:t>) = 0 + 2/3 = 2/3</w:t>
       </w:r>
     </w:p>
     <w:p>
@@ -1309,12 +1209,14 @@
         </w:rPr>
         <w:t xml:space="preserve">Como </w:t>
       </w:r>
+      <w:proofErr w:type="gramStart"/>
       <w:r>
         <w:t>ℙ</w:t>
       </w:r>
       <w:r>
         <w:t>(</w:t>
       </w:r>
+      <w:proofErr w:type="gramEnd"/>
       <m:oMath>
         <m:sSub>
           <m:sSubPr>
@@ -1447,19 +1349,7 @@
           <w:rFonts w:eastAsiaTheme="minorEastAsia"/>
         </w:rPr>
         <w:lastRenderedPageBreak/>
-        <w:t xml:space="preserve">Caso </w:t>
-      </w:r>
-      <w:r>
-        <w:rPr>
-          <w:rFonts w:eastAsiaTheme="minorEastAsia"/>
-        </w:rPr>
-        <w:t>3</w:t>
-      </w:r>
-      <w:r>
-        <w:rPr>
-          <w:rFonts w:eastAsiaTheme="minorEastAsia"/>
-        </w:rPr>
-        <w:t xml:space="preserve">: </w:t>
+        <w:t xml:space="preserve">Caso 3: </w:t>
       </w:r>
       <m:oMath>
         <m:sSub>
@@ -1516,22 +1406,18 @@
         </m:sSub>
       </m:oMath>
       <w:r>
-        <w:t xml:space="preserve"> = {</w:t>
-      </w:r>
-      <w:r>
-        <w:t>1, 2</w:t>
-      </w:r>
-      <w:r>
-        <w:t>}</w:t>
-      </w:r>
-    </w:p>
-    <w:p>
+        <w:t xml:space="preserve"> = {1, 2}</w:t>
+      </w:r>
+    </w:p>
+    <w:p>
+      <w:proofErr w:type="gramStart"/>
       <w:r>
         <w:t>ℙ</w:t>
       </w:r>
       <w:r>
         <w:t>(</w:t>
       </w:r>
+      <w:proofErr w:type="gramEnd"/>
       <m:oMath>
         <m:sSub>
           <m:sSubPr>
@@ -1619,10 +1505,7 @@
         </m:sSub>
       </m:oMath>
       <w:r>
-        <w:t xml:space="preserve">) = </w:t>
-      </w:r>
-      <w:r>
-        <w:t>1</w:t>
+        <w:t>) = 1</w:t>
       </w:r>
     </w:p>
     <w:p>
@@ -1631,12 +1514,14 @@
           <w:rFonts w:eastAsiaTheme="minorEastAsia"/>
         </w:rPr>
       </w:pPr>
+      <w:proofErr w:type="gramStart"/>
       <w:r>
         <w:t>ℙ</w:t>
       </w:r>
       <w:r>
         <w:t>(</w:t>
       </w:r>
+      <w:proofErr w:type="gramEnd"/>
       <m:oMath>
         <m:sSub>
           <m:sSubPr>
@@ -1695,25 +1580,7 @@
         <w:rPr>
           <w:rFonts w:eastAsiaTheme="minorEastAsia"/>
         </w:rPr>
-        <w:t xml:space="preserve">) = 0 + </w:t>
-      </w:r>
-      <w:r>
-        <w:rPr>
-          <w:rFonts w:eastAsiaTheme="minorEastAsia"/>
-        </w:rPr>
-        <w:t>1</w:t>
-      </w:r>
-      <w:r>
-        <w:rPr>
-          <w:rFonts w:eastAsiaTheme="minorEastAsia"/>
-        </w:rPr>
-        <w:t xml:space="preserve"> = </w:t>
-      </w:r>
-      <w:r>
-        <w:rPr>
-          <w:rFonts w:eastAsiaTheme="minorEastAsia"/>
-        </w:rPr>
-        <w:t>1</w:t>
+        <w:t>) = 0 + 1 = 1</w:t>
       </w:r>
     </w:p>
     <w:p>
@@ -1728,12 +1595,14 @@
         </w:rPr>
         <w:t xml:space="preserve">Como </w:t>
       </w:r>
+      <w:proofErr w:type="gramStart"/>
       <w:r>
         <w:t>ℙ</w:t>
       </w:r>
       <w:r>
         <w:t>(</w:t>
       </w:r>
+      <w:proofErr w:type="gramEnd"/>
       <m:oMath>
         <m:sSub>
           <m:sSubPr>
@@ -1872,19 +1741,7 @@
         <w:rPr>
           <w:rFonts w:eastAsiaTheme="minorEastAsia"/>
         </w:rPr>
-        <w:t xml:space="preserve">Caso </w:t>
-      </w:r>
-      <w:r>
-        <w:rPr>
-          <w:rFonts w:eastAsiaTheme="minorEastAsia"/>
-        </w:rPr>
-        <w:t>4</w:t>
-      </w:r>
-      <w:r>
-        <w:rPr>
-          <w:rFonts w:eastAsiaTheme="minorEastAsia"/>
-        </w:rPr>
-        <w:t xml:space="preserve">: </w:t>
+        <w:t xml:space="preserve">Caso 4: </w:t>
       </w:r>
       <m:oMath>
         <m:sSub>
@@ -1917,13 +1774,7 @@
         <w:t>∅</w:t>
       </w:r>
       <w:r>
-        <w:t>}</w:t>
-      </w:r>
-      <w:r>
-        <w:t>,</w:t>
-      </w:r>
-      <w:r>
-        <w:t xml:space="preserve"> </w:t>
+        <w:t xml:space="preserve">}, </w:t>
       </w:r>
       <m:oMath>
         <m:sSub>
@@ -1947,16 +1798,7 @@
         </m:sSub>
       </m:oMath>
       <w:r>
-        <w:t xml:space="preserve"> = {</w:t>
-      </w:r>
-      <w:r>
-        <w:t>1</w:t>
-      </w:r>
-      <w:r>
-        <w:t>}</w:t>
-      </w:r>
-      <w:r>
-        <w:t xml:space="preserve">, </w:t>
+        <w:t xml:space="preserve"> = {1}, </w:t>
       </w:r>
       <m:oMath>
         <m:sSub>
@@ -1984,12 +1826,14 @@
       </w:r>
     </w:p>
     <w:p>
+      <w:proofErr w:type="gramStart"/>
       <w:r>
         <w:t>ℙ</w:t>
       </w:r>
       <w:r>
         <w:t>(</w:t>
       </w:r>
+      <w:proofErr w:type="gramEnd"/>
       <m:oMath>
         <m:sSub>
           <m:sSubPr>
@@ -2109,10 +1953,7 @@
         </m:sSub>
       </m:oMath>
       <w:r>
-        <w:t xml:space="preserve">) = </w:t>
-      </w:r>
-      <w:r>
-        <w:t>1</w:t>
+        <w:t>) = 1</w:t>
       </w:r>
     </w:p>
     <w:p>
@@ -2121,12 +1962,14 @@
           <w:rFonts w:eastAsiaTheme="minorEastAsia"/>
         </w:rPr>
       </w:pPr>
+      <w:proofErr w:type="gramStart"/>
       <w:r>
         <w:t>ℙ</w:t>
       </w:r>
       <w:r>
         <w:t>(</w:t>
       </w:r>
+      <w:proofErr w:type="gramEnd"/>
       <m:oMath>
         <m:sSub>
           <m:sSubPr>
@@ -2224,37 +2067,7 @@
         <w:rPr>
           <w:rFonts w:eastAsiaTheme="minorEastAsia"/>
         </w:rPr>
-        <w:t>)</w:t>
-      </w:r>
-      <w:r>
-        <w:rPr>
-          <w:rFonts w:eastAsiaTheme="minorEastAsia"/>
-        </w:rPr>
-        <w:t xml:space="preserve"> </w:t>
-      </w:r>
-      <w:r>
-        <w:rPr>
-          <w:rFonts w:eastAsiaTheme="minorEastAsia"/>
-        </w:rPr>
-        <w:t>= 0 +</w:t>
-      </w:r>
-      <w:r>
-        <w:rPr>
-          <w:rFonts w:eastAsiaTheme="minorEastAsia"/>
-        </w:rPr>
-        <w:t xml:space="preserve"> 1/3 +</w:t>
-      </w:r>
-      <w:r>
-        <w:rPr>
-          <w:rFonts w:eastAsiaTheme="minorEastAsia"/>
-        </w:rPr>
-        <w:t xml:space="preserve"> 2/3 = </w:t>
-      </w:r>
-      <w:r>
-        <w:rPr>
-          <w:rFonts w:eastAsiaTheme="minorEastAsia"/>
-        </w:rPr>
-        <w:t>1</w:t>
+        <w:t>) = 0 + 1/3 + 2/3 = 1</w:t>
       </w:r>
     </w:p>
     <w:p>
@@ -2269,12 +2082,14 @@
         </w:rPr>
         <w:t xml:space="preserve">Como </w:t>
       </w:r>
+      <w:proofErr w:type="gramStart"/>
       <w:r>
         <w:t>ℙ</w:t>
       </w:r>
       <w:r>
         <w:t>(</w:t>
       </w:r>
+      <w:proofErr w:type="gramEnd"/>
       <m:oMath>
         <m:sSub>
           <m:sSubPr>
@@ -2472,19 +2287,7 @@
         <w:rPr>
           <w:rFonts w:eastAsiaTheme="minorEastAsia"/>
         </w:rPr>
-        <w:t>)</w:t>
-      </w:r>
-      <w:r>
-        <w:rPr>
-          <w:rFonts w:eastAsiaTheme="minorEastAsia"/>
-        </w:rPr>
-        <w:t xml:space="preserve">, </w:t>
-      </w:r>
-      <w:r>
-        <w:rPr>
-          <w:rFonts w:eastAsiaTheme="minorEastAsia"/>
-        </w:rPr>
-        <w:t>se cumple el axioma.</w:t>
+        <w:t>), se cumple el axioma.</w:t>
       </w:r>
     </w:p>
     <w:p>
@@ -2499,19 +2302,7 @@
         <w:rPr>
           <w:rFonts w:eastAsiaTheme="minorEastAsia"/>
         </w:rPr>
-        <w:t xml:space="preserve">Caso </w:t>
-      </w:r>
-      <w:r>
-        <w:rPr>
-          <w:rFonts w:eastAsiaTheme="minorEastAsia"/>
-        </w:rPr>
-        <w:t>5</w:t>
-      </w:r>
-      <w:r>
-        <w:rPr>
-          <w:rFonts w:eastAsiaTheme="minorEastAsia"/>
-        </w:rPr>
-        <w:t xml:space="preserve">: </w:t>
+        <w:t xml:space="preserve">Caso 5: </w:t>
       </w:r>
       <m:oMath>
         <m:sSub>
@@ -2541,10 +2332,7 @@
         <w:t xml:space="preserve"> = {</w:t>
       </w:r>
       <w:r>
-        <w:t>1</w:t>
-      </w:r>
-      <w:r>
-        <w:t xml:space="preserve">} y </w:t>
+        <w:t xml:space="preserve">1} y </w:t>
       </w:r>
       <m:oMath>
         <m:sSub>
@@ -2572,12 +2360,14 @@
       </w:r>
     </w:p>
     <w:p>
+      <w:proofErr w:type="gramStart"/>
       <w:r>
         <w:t>ℙ</w:t>
       </w:r>
       <w:r>
         <w:t>(</w:t>
       </w:r>
+      <w:proofErr w:type="gramEnd"/>
       <m:oMath>
         <m:sSub>
           <m:sSubPr>
@@ -2674,12 +2464,14 @@
           <w:rFonts w:eastAsiaTheme="minorEastAsia"/>
         </w:rPr>
       </w:pPr>
+      <w:proofErr w:type="gramStart"/>
       <w:r>
         <w:t>ℙ</w:t>
       </w:r>
       <w:r>
         <w:t>(</w:t>
       </w:r>
+      <w:proofErr w:type="gramEnd"/>
       <m:oMath>
         <m:sSub>
           <m:sSubPr>
@@ -2738,31 +2530,7 @@
         <w:rPr>
           <w:rFonts w:eastAsiaTheme="minorEastAsia"/>
         </w:rPr>
-        <w:t xml:space="preserve">) = </w:t>
-      </w:r>
-      <w:r>
-        <w:rPr>
-          <w:rFonts w:eastAsiaTheme="minorEastAsia"/>
-        </w:rPr>
-        <w:t>1/3</w:t>
-      </w:r>
-      <w:r>
-        <w:rPr>
-          <w:rFonts w:eastAsiaTheme="minorEastAsia"/>
-        </w:rPr>
-        <w:t xml:space="preserve"> + </w:t>
-      </w:r>
-      <w:r>
-        <w:rPr>
-          <w:rFonts w:eastAsiaTheme="minorEastAsia"/>
-        </w:rPr>
-        <w:t>2/3</w:t>
-      </w:r>
-      <w:r>
-        <w:rPr>
-          <w:rFonts w:eastAsiaTheme="minorEastAsia"/>
-        </w:rPr>
-        <w:t xml:space="preserve"> = 1</w:t>
+        <w:t>) = 1/3 + 2/3 = 1</w:t>
       </w:r>
     </w:p>
     <w:p>
@@ -2777,12 +2545,14 @@
         </w:rPr>
         <w:t xml:space="preserve">Como </w:t>
       </w:r>
+      <w:proofErr w:type="gramStart"/>
       <w:r>
         <w:t>ℙ</w:t>
       </w:r>
       <w:r>
         <w:t>(</w:t>
       </w:r>
+      <w:proofErr w:type="gramEnd"/>
       <m:oMath>
         <m:sSub>
           <m:sSubPr>
@@ -2906,19 +2676,7 @@
         <w:rPr>
           <w:rFonts w:eastAsiaTheme="minorEastAsia"/>
         </w:rPr>
-        <w:t>)</w:t>
-      </w:r>
-      <w:r>
-        <w:rPr>
-          <w:rFonts w:eastAsiaTheme="minorEastAsia"/>
-        </w:rPr>
-        <w:t>,</w:t>
-      </w:r>
-      <w:r>
-        <w:rPr>
-          <w:rFonts w:eastAsiaTheme="minorEastAsia"/>
-        </w:rPr>
-        <w:t xml:space="preserve"> se cumple el axioma.</w:t>
+        <w:t>), se cumple el axioma.</w:t>
       </w:r>
     </w:p>
     <w:p>
@@ -2978,14 +2736,80 @@
         <w:t xml:space="preserve"> es una medida de probabilidad.</w:t>
       </w:r>
     </w:p>
-    <w:p/>
-    <w:p>
-      <w:r>
+    <w:p>
+      <w:pPr>
+        <w:rPr>
+          <w:rFonts w:eastAsiaTheme="minorEastAsia"/>
+        </w:rPr>
+      </w:pPr>
+    </w:p>
+    <w:p>
+      <w:pPr>
+        <w:rPr>
+          <w:rFonts w:eastAsiaTheme="minorEastAsia"/>
+        </w:rPr>
+      </w:pPr>
+    </w:p>
+    <w:p>
+      <w:pPr>
+        <w:rPr>
+          <w:rFonts w:eastAsiaTheme="minorEastAsia"/>
+        </w:rPr>
+      </w:pPr>
+    </w:p>
+    <w:p>
+      <w:pPr>
+        <w:rPr>
+          <w:rFonts w:eastAsiaTheme="minorEastAsia"/>
+        </w:rPr>
+      </w:pPr>
+    </w:p>
+    <w:p>
+      <w:pPr>
+        <w:rPr>
+          <w:rFonts w:eastAsiaTheme="minorEastAsia"/>
+        </w:rPr>
+      </w:pPr>
+    </w:p>
+    <w:p>
+      <w:pPr>
+        <w:rPr>
+          <w:rFonts w:eastAsiaTheme="minorEastAsia"/>
+        </w:rPr>
+      </w:pPr>
+    </w:p>
+    <w:p>
+      <w:pPr>
+        <w:rPr>
+          <w:rFonts w:eastAsiaTheme="minorEastAsia"/>
+        </w:rPr>
+      </w:pPr>
+    </w:p>
+    <w:p>
+      <w:pPr>
+        <w:rPr>
+          <w:rFonts w:eastAsiaTheme="minorEastAsia"/>
+        </w:rPr>
+      </w:pPr>
+    </w:p>
+    <w:p>
+      <w:pPr>
+        <w:rPr>
+          <w:rFonts w:eastAsiaTheme="minorEastAsia"/>
+        </w:rPr>
+      </w:pPr>
+    </w:p>
+    <w:p>
+      <w:r>
+        <w:rPr>
+          <w:noProof/>
+        </w:rPr>
+        <w:lastRenderedPageBreak/>
         <w:drawing>
-          <wp:inline distT="0" distB="0" distL="0" distR="0" wp14:anchorId="0B13F79F" wp14:editId="1D6265DF">
-            <wp:extent cx="5612130" cy="1189355"/>
-            <wp:effectExtent l="0" t="0" r="7620" b="0"/>
-            <wp:docPr id="1" name="Imagen 1" descr="Word&#10;&#10;Descripción generada automáticamente con confianza baja"/>
+          <wp:inline distT="0" distB="0" distL="0" distR="0" wp14:anchorId="043D8DF2" wp14:editId="7472FCEA">
+            <wp:extent cx="5612130" cy="2127885"/>
+            <wp:effectExtent l="0" t="0" r="7620" b="5715"/>
+            <wp:docPr id="1" name="Imagen 1" descr="Texto&#10;&#10;Descripción generada automáticamente"/>
             <wp:cNvGraphicFramePr>
               <a:graphicFrameLocks xmlns:a="http://schemas.openxmlformats.org/drawingml/2006/main" noChangeAspect="1"/>
             </wp:cNvGraphicFramePr>
@@ -2993,7 +2817,7 @@
               <a:graphicData uri="http://schemas.openxmlformats.org/drawingml/2006/picture">
                 <pic:pic xmlns:pic="http://schemas.openxmlformats.org/drawingml/2006/picture">
                   <pic:nvPicPr>
-                    <pic:cNvPr id="1" name="Imagen 1" descr="Word&#10;&#10;Descripción generada automáticamente con confianza baja"/>
+                    <pic:cNvPr id="1" name="Imagen 1" descr="Texto&#10;&#10;Descripción generada automáticamente"/>
                     <pic:cNvPicPr/>
                   </pic:nvPicPr>
                   <pic:blipFill>
@@ -3005,7 +2829,7 @@
                   <pic:spPr>
                     <a:xfrm>
                       <a:off x="0" y="0"/>
-                      <a:ext cx="5612130" cy="1189355"/>
+                      <a:ext cx="5612130" cy="2127885"/>
                     </a:xfrm>
                     <a:prstGeom prst="rect">
                       <a:avLst/>
@@ -3018,6 +2842,3650 @@
         </w:drawing>
       </w:r>
     </w:p>
+    <w:p/>
+    <w:p/>
+    <w:p>
+      <w:r>
+        <w:t>3.</w:t>
+      </w:r>
+    </w:p>
+    <w:p>
+      <w:r>
+        <w:t xml:space="preserve">a) Por propiedades de conjuntos, </w:t>
+      </w:r>
+      <m:oMath>
+        <m:sSup>
+          <m:sSupPr>
+            <m:ctrlPr>
+              <w:rPr>
+                <w:rFonts w:eastAsiaTheme="minorEastAsia"/>
+                <w:i/>
+              </w:rPr>
+            </m:ctrlPr>
+          </m:sSupPr>
+          <m:e>
+            <m:r>
+              <m:rPr>
+                <m:sty m:val="p"/>
+              </m:rPr>
+              <w:rPr>
+                <w:rFonts w:eastAsiaTheme="minorEastAsia"/>
+              </w:rPr>
+              <m:t>∅</m:t>
+            </m:r>
+          </m:e>
+          <m:sup>
+            <m:r>
+              <w:rPr>
+                <w:rFonts w:eastAsiaTheme="minorEastAsia"/>
+              </w:rPr>
+              <m:t>c</m:t>
+            </m:r>
+          </m:sup>
+        </m:sSup>
+      </m:oMath>
+      <w:r>
+        <w:rPr>
+          <w:rFonts w:ascii="Cambria" w:eastAsiaTheme="minorEastAsia" w:hAnsi="Cambria"/>
+        </w:rPr>
+        <w:t xml:space="preserve"> = </w:t>
+      </w:r>
+      <w:r>
+        <w:t>Ω.</w:t>
+      </w:r>
+    </w:p>
+    <w:p>
+      <w:pPr>
+        <w:rPr>
+          <w:rFonts w:ascii="Cambria" w:eastAsiaTheme="minorEastAsia" w:hAnsi="Cambria"/>
+        </w:rPr>
+      </w:pPr>
+      <w:r>
+        <w:t xml:space="preserve">Por la demostración del literal b): </w:t>
+      </w:r>
+      <w:r>
+        <w:rPr>
+          <w:rFonts w:ascii="Cambria" w:eastAsiaTheme="minorEastAsia" w:hAnsi="Cambria"/>
+        </w:rPr>
+        <w:t>ℙ</w:t>
+      </w:r>
+      <w:r>
+        <w:t xml:space="preserve">(Ω) = 1 - </w:t>
+      </w:r>
+      <w:proofErr w:type="gramStart"/>
+      <w:r>
+        <w:rPr>
+          <w:rFonts w:ascii="Cambria" w:eastAsiaTheme="minorEastAsia" w:hAnsi="Cambria"/>
+        </w:rPr>
+        <w:t>ℙ(</w:t>
+      </w:r>
+      <w:proofErr w:type="gramEnd"/>
+      <w:r>
+        <w:rPr>
+          <w:rFonts w:ascii="Cambria" w:eastAsiaTheme="minorEastAsia" w:hAnsi="Cambria"/>
+        </w:rPr>
+        <w:t>∅)</w:t>
+      </w:r>
+      <w:r>
+        <w:rPr>
+          <w:rFonts w:ascii="Cambria" w:eastAsiaTheme="minorEastAsia" w:hAnsi="Cambria"/>
+        </w:rPr>
+        <w:t>.</w:t>
+      </w:r>
+    </w:p>
+    <w:p>
+      <w:pPr>
+        <w:rPr>
+          <w:rFonts w:ascii="Cambria" w:eastAsiaTheme="minorEastAsia" w:hAnsi="Cambria"/>
+        </w:rPr>
+      </w:pPr>
+      <w:r>
+        <w:rPr>
+          <w:rFonts w:ascii="Cambria" w:eastAsiaTheme="minorEastAsia" w:hAnsi="Cambria"/>
+        </w:rPr>
+        <w:t>Por el primer axioma de Kolmogorov: 1</w:t>
+      </w:r>
+      <w:r>
+        <w:t xml:space="preserve"> = 1 - </w:t>
+      </w:r>
+      <w:proofErr w:type="gramStart"/>
+      <w:r>
+        <w:rPr>
+          <w:rFonts w:ascii="Cambria" w:eastAsiaTheme="minorEastAsia" w:hAnsi="Cambria"/>
+        </w:rPr>
+        <w:t>ℙ(</w:t>
+      </w:r>
+      <w:proofErr w:type="gramEnd"/>
+      <w:r>
+        <w:rPr>
+          <w:rFonts w:ascii="Cambria" w:eastAsiaTheme="minorEastAsia" w:hAnsi="Cambria"/>
+        </w:rPr>
+        <w:t>∅), entonces ℙ(∅) = 0.</w:t>
+      </w:r>
+    </w:p>
+    <w:p/>
+    <w:p>
+      <w:pPr>
+        <w:rPr>
+          <w:rFonts w:ascii="Cambria" w:eastAsiaTheme="minorEastAsia" w:hAnsi="Cambria"/>
+        </w:rPr>
+      </w:pPr>
+      <w:r>
+        <w:t xml:space="preserve">b) </w:t>
+      </w:r>
+      <w:r>
+        <w:t xml:space="preserve">Por propiedades de conjuntos, </w:t>
+      </w:r>
+      <w:bookmarkStart w:id="2" w:name="_Hlk85470779"/>
+      <w:r>
+        <w:t xml:space="preserve">A </w:t>
+      </w:r>
+      <w:r>
+        <w:rPr>
+          <w:rFonts w:ascii="Cambria" w:hAnsi="Cambria"/>
+        </w:rPr>
+        <w:t>∪</w:t>
+      </w:r>
+      <w:r>
+        <w:t xml:space="preserve"> </w:t>
+      </w:r>
+      <m:oMath>
+        <m:sSup>
+          <m:sSupPr>
+            <m:ctrlPr>
+              <w:rPr>
+                <w:rFonts w:eastAsiaTheme="minorEastAsia"/>
+                <w:i/>
+              </w:rPr>
+            </m:ctrlPr>
+          </m:sSupPr>
+          <m:e>
+            <m:r>
+              <w:rPr>
+                <w:rFonts w:eastAsiaTheme="minorEastAsia"/>
+              </w:rPr>
+              <m:t>A</m:t>
+            </m:r>
+          </m:e>
+          <m:sup>
+            <m:r>
+              <w:rPr>
+                <w:rFonts w:eastAsiaTheme="minorEastAsia"/>
+              </w:rPr>
+              <m:t>c</m:t>
+            </m:r>
+          </m:sup>
+        </m:sSup>
+      </m:oMath>
+      <w:bookmarkEnd w:id="2"/>
+      <w:r>
+        <w:t xml:space="preserve"> = </w:t>
+      </w:r>
+      <w:r>
+        <w:t xml:space="preserve">Ω y A </w:t>
+      </w:r>
+      <w:r>
+        <w:rPr>
+          <w:rFonts w:ascii="Cambria" w:hAnsi="Cambria"/>
+        </w:rPr>
+        <w:t>∩</w:t>
+      </w:r>
+      <w:r>
+        <w:t xml:space="preserve"> </w:t>
+      </w:r>
+      <m:oMath>
+        <m:sSup>
+          <m:sSupPr>
+            <m:ctrlPr>
+              <w:rPr>
+                <w:rFonts w:eastAsiaTheme="minorEastAsia"/>
+                <w:i/>
+              </w:rPr>
+            </m:ctrlPr>
+          </m:sSupPr>
+          <m:e>
+            <m:r>
+              <w:rPr>
+                <w:rFonts w:eastAsiaTheme="minorEastAsia"/>
+              </w:rPr>
+              <m:t>A</m:t>
+            </m:r>
+          </m:e>
+          <m:sup>
+            <m:r>
+              <w:rPr>
+                <w:rFonts w:eastAsiaTheme="minorEastAsia"/>
+              </w:rPr>
+              <m:t>c</m:t>
+            </m:r>
+          </m:sup>
+        </m:sSup>
+      </m:oMath>
+      <w:r>
+        <w:rPr>
+          <w:rFonts w:eastAsiaTheme="minorEastAsia"/>
+        </w:rPr>
+        <w:t xml:space="preserve"> = </w:t>
+      </w:r>
+      <w:r>
+        <w:rPr>
+          <w:rFonts w:ascii="Cambria" w:eastAsiaTheme="minorEastAsia" w:hAnsi="Cambria"/>
+        </w:rPr>
+        <w:t>∅</w:t>
+      </w:r>
+      <w:r>
+        <w:rPr>
+          <w:rFonts w:ascii="Cambria" w:eastAsiaTheme="minorEastAsia" w:hAnsi="Cambria"/>
+        </w:rPr>
+        <w:t xml:space="preserve"> (mutuamente excluyentes).</w:t>
+      </w:r>
+    </w:p>
+    <w:p>
+      <w:pPr>
+        <w:rPr>
+          <w:rFonts w:eastAsiaTheme="minorEastAsia"/>
+        </w:rPr>
+      </w:pPr>
+      <w:r>
+        <w:rPr>
+          <w:rFonts w:eastAsiaTheme="minorEastAsia"/>
+        </w:rPr>
+        <w:t xml:space="preserve">Por el tercer axioma de Kolmogorov: </w:t>
+      </w:r>
+      <w:proofErr w:type="gramStart"/>
+      <w:r>
+        <w:rPr>
+          <w:rFonts w:ascii="Cambria" w:eastAsiaTheme="minorEastAsia" w:hAnsi="Cambria"/>
+        </w:rPr>
+        <w:t>ℙ</w:t>
+      </w:r>
+      <w:r>
+        <w:rPr>
+          <w:rFonts w:eastAsiaTheme="minorEastAsia"/>
+        </w:rPr>
+        <w:t>(</w:t>
+      </w:r>
+      <w:proofErr w:type="gramEnd"/>
+      <w:r>
+        <w:t xml:space="preserve">A </w:t>
+      </w:r>
+      <w:r>
+        <w:rPr>
+          <w:rFonts w:ascii="Cambria" w:hAnsi="Cambria"/>
+        </w:rPr>
+        <w:t>∪</w:t>
+      </w:r>
+      <w:r>
+        <w:t xml:space="preserve"> </w:t>
+      </w:r>
+      <m:oMath>
+        <m:sSup>
+          <m:sSupPr>
+            <m:ctrlPr>
+              <w:rPr>
+                <w:rFonts w:eastAsiaTheme="minorEastAsia"/>
+                <w:i/>
+              </w:rPr>
+            </m:ctrlPr>
+          </m:sSupPr>
+          <m:e>
+            <m:r>
+              <w:rPr>
+                <w:rFonts w:eastAsiaTheme="minorEastAsia"/>
+              </w:rPr>
+              <m:t>A</m:t>
+            </m:r>
+          </m:e>
+          <m:sup>
+            <m:r>
+              <w:rPr>
+                <w:rFonts w:eastAsiaTheme="minorEastAsia"/>
+              </w:rPr>
+              <m:t>c</m:t>
+            </m:r>
+          </m:sup>
+        </m:sSup>
+      </m:oMath>
+      <w:r>
+        <w:rPr>
+          <w:rFonts w:eastAsiaTheme="minorEastAsia"/>
+        </w:rPr>
+        <w:t xml:space="preserve">) = </w:t>
+      </w:r>
+      <w:r>
+        <w:rPr>
+          <w:rFonts w:ascii="Cambria" w:eastAsiaTheme="minorEastAsia" w:hAnsi="Cambria"/>
+        </w:rPr>
+        <w:t>ℙ</w:t>
+      </w:r>
+      <w:r>
+        <w:rPr>
+          <w:rFonts w:eastAsiaTheme="minorEastAsia"/>
+        </w:rPr>
+        <w:t>(</w:t>
+      </w:r>
+      <w:r>
+        <w:t xml:space="preserve">A) + </w:t>
+      </w:r>
+      <w:r>
+        <w:rPr>
+          <w:rFonts w:ascii="Cambria" w:eastAsiaTheme="minorEastAsia" w:hAnsi="Cambria"/>
+        </w:rPr>
+        <w:t>ℙ</w:t>
+      </w:r>
+      <w:r>
+        <w:rPr>
+          <w:rFonts w:eastAsiaTheme="minorEastAsia"/>
+        </w:rPr>
+        <w:t>(</w:t>
+      </w:r>
+      <m:oMath>
+        <m:sSup>
+          <m:sSupPr>
+            <m:ctrlPr>
+              <w:rPr>
+                <w:rFonts w:eastAsiaTheme="minorEastAsia"/>
+                <w:i/>
+              </w:rPr>
+            </m:ctrlPr>
+          </m:sSupPr>
+          <m:e>
+            <m:r>
+              <w:rPr>
+                <w:rFonts w:eastAsiaTheme="minorEastAsia"/>
+              </w:rPr>
+              <m:t>A</m:t>
+            </m:r>
+          </m:e>
+          <m:sup>
+            <m:r>
+              <w:rPr>
+                <w:rFonts w:eastAsiaTheme="minorEastAsia"/>
+              </w:rPr>
+              <m:t>c</m:t>
+            </m:r>
+          </m:sup>
+        </m:sSup>
+      </m:oMath>
+      <w:r>
+        <w:rPr>
+          <w:rFonts w:eastAsiaTheme="minorEastAsia"/>
+        </w:rPr>
+        <w:t>), entonces</w:t>
+      </w:r>
+    </w:p>
+    <w:p>
+      <w:pPr>
+        <w:rPr>
+          <w:rFonts w:eastAsiaTheme="minorEastAsia"/>
+        </w:rPr>
+      </w:pPr>
+      <w:r>
+        <w:rPr>
+          <w:rFonts w:ascii="Cambria" w:eastAsiaTheme="minorEastAsia" w:hAnsi="Cambria"/>
+        </w:rPr>
+        <w:t>ℙ</w:t>
+      </w:r>
+      <w:r>
+        <w:rPr>
+          <w:rFonts w:eastAsiaTheme="minorEastAsia"/>
+        </w:rPr>
+        <w:t>(</w:t>
+      </w:r>
+      <w:r>
+        <w:t>Ω</w:t>
+      </w:r>
+      <w:r>
+        <w:rPr>
+          <w:rFonts w:eastAsiaTheme="minorEastAsia"/>
+        </w:rPr>
+        <w:t xml:space="preserve">) = </w:t>
+      </w:r>
+      <w:r>
+        <w:rPr>
+          <w:rFonts w:ascii="Cambria" w:eastAsiaTheme="minorEastAsia" w:hAnsi="Cambria"/>
+        </w:rPr>
+        <w:t>ℙ</w:t>
+      </w:r>
+      <w:r>
+        <w:rPr>
+          <w:rFonts w:eastAsiaTheme="minorEastAsia"/>
+        </w:rPr>
+        <w:t>(</w:t>
+      </w:r>
+      <w:r>
+        <w:t xml:space="preserve">A) + </w:t>
+      </w:r>
+      <w:proofErr w:type="gramStart"/>
+      <w:r>
+        <w:rPr>
+          <w:rFonts w:ascii="Cambria" w:eastAsiaTheme="minorEastAsia" w:hAnsi="Cambria"/>
+        </w:rPr>
+        <w:t>ℙ</w:t>
+      </w:r>
+      <w:r>
+        <w:rPr>
+          <w:rFonts w:eastAsiaTheme="minorEastAsia"/>
+        </w:rPr>
+        <w:t>(</w:t>
+      </w:r>
+      <w:proofErr w:type="gramEnd"/>
+      <m:oMath>
+        <m:sSup>
+          <m:sSupPr>
+            <m:ctrlPr>
+              <w:rPr>
+                <w:rFonts w:eastAsiaTheme="minorEastAsia"/>
+                <w:i/>
+              </w:rPr>
+            </m:ctrlPr>
+          </m:sSupPr>
+          <m:e>
+            <m:r>
+              <w:rPr>
+                <w:rFonts w:eastAsiaTheme="minorEastAsia"/>
+              </w:rPr>
+              <m:t>A</m:t>
+            </m:r>
+          </m:e>
+          <m:sup>
+            <m:r>
+              <w:rPr>
+                <w:rFonts w:eastAsiaTheme="minorEastAsia"/>
+              </w:rPr>
+              <m:t>c</m:t>
+            </m:r>
+          </m:sup>
+        </m:sSup>
+      </m:oMath>
+      <w:r>
+        <w:rPr>
+          <w:rFonts w:eastAsiaTheme="minorEastAsia"/>
+        </w:rPr>
+        <w:t>).</w:t>
+      </w:r>
+    </w:p>
+    <w:p>
+      <w:pPr>
+        <w:rPr>
+          <w:rFonts w:eastAsiaTheme="minorEastAsia"/>
+        </w:rPr>
+      </w:pPr>
+      <w:r>
+        <w:rPr>
+          <w:rFonts w:eastAsiaTheme="minorEastAsia"/>
+        </w:rPr>
+        <w:t xml:space="preserve">Por el primer axioma de Kolmogorov: 1 = </w:t>
+      </w:r>
+      <w:r>
+        <w:rPr>
+          <w:rFonts w:ascii="Cambria" w:eastAsiaTheme="minorEastAsia" w:hAnsi="Cambria"/>
+        </w:rPr>
+        <w:t>ℙ</w:t>
+      </w:r>
+      <w:r>
+        <w:rPr>
+          <w:rFonts w:eastAsiaTheme="minorEastAsia"/>
+        </w:rPr>
+        <w:t>(</w:t>
+      </w:r>
+      <w:r>
+        <w:t xml:space="preserve">A) + </w:t>
+      </w:r>
+      <w:proofErr w:type="gramStart"/>
+      <w:r>
+        <w:rPr>
+          <w:rFonts w:ascii="Cambria" w:eastAsiaTheme="minorEastAsia" w:hAnsi="Cambria"/>
+        </w:rPr>
+        <w:t>ℙ</w:t>
+      </w:r>
+      <w:r>
+        <w:rPr>
+          <w:rFonts w:eastAsiaTheme="minorEastAsia"/>
+        </w:rPr>
+        <w:t>(</w:t>
+      </w:r>
+      <w:proofErr w:type="gramEnd"/>
+      <m:oMath>
+        <m:sSup>
+          <m:sSupPr>
+            <m:ctrlPr>
+              <w:rPr>
+                <w:rFonts w:eastAsiaTheme="minorEastAsia"/>
+                <w:i/>
+              </w:rPr>
+            </m:ctrlPr>
+          </m:sSupPr>
+          <m:e>
+            <m:r>
+              <w:rPr>
+                <w:rFonts w:eastAsiaTheme="minorEastAsia"/>
+              </w:rPr>
+              <m:t>A</m:t>
+            </m:r>
+          </m:e>
+          <m:sup>
+            <m:r>
+              <w:rPr>
+                <w:rFonts w:eastAsiaTheme="minorEastAsia"/>
+              </w:rPr>
+              <m:t>c</m:t>
+            </m:r>
+          </m:sup>
+        </m:sSup>
+      </m:oMath>
+      <w:r>
+        <w:rPr>
+          <w:rFonts w:eastAsiaTheme="minorEastAsia"/>
+        </w:rPr>
+        <w:t xml:space="preserve">), entonces </w:t>
+      </w:r>
+      <w:bookmarkStart w:id="3" w:name="_Hlk85475295"/>
+      <w:r>
+        <w:rPr>
+          <w:rFonts w:ascii="Cambria" w:eastAsiaTheme="minorEastAsia" w:hAnsi="Cambria"/>
+        </w:rPr>
+        <w:t>ℙ</w:t>
+      </w:r>
+      <w:r>
+        <w:rPr>
+          <w:rFonts w:eastAsiaTheme="minorEastAsia"/>
+        </w:rPr>
+        <w:t>(</w:t>
+      </w:r>
+      <m:oMath>
+        <m:sSup>
+          <m:sSupPr>
+            <m:ctrlPr>
+              <w:rPr>
+                <w:rFonts w:eastAsiaTheme="minorEastAsia"/>
+                <w:i/>
+              </w:rPr>
+            </m:ctrlPr>
+          </m:sSupPr>
+          <m:e>
+            <m:r>
+              <w:rPr>
+                <w:rFonts w:eastAsiaTheme="minorEastAsia"/>
+              </w:rPr>
+              <m:t>A</m:t>
+            </m:r>
+          </m:e>
+          <m:sup>
+            <m:r>
+              <w:rPr>
+                <w:rFonts w:eastAsiaTheme="minorEastAsia"/>
+              </w:rPr>
+              <m:t>c</m:t>
+            </m:r>
+          </m:sup>
+        </m:sSup>
+      </m:oMath>
+      <w:r>
+        <w:rPr>
+          <w:rFonts w:eastAsiaTheme="minorEastAsia"/>
+        </w:rPr>
+        <w:t xml:space="preserve">) = 1 - </w:t>
+      </w:r>
+      <w:r>
+        <w:rPr>
+          <w:rFonts w:ascii="Cambria" w:eastAsiaTheme="minorEastAsia" w:hAnsi="Cambria"/>
+        </w:rPr>
+        <w:t>ℙ</w:t>
+      </w:r>
+      <w:r>
+        <w:rPr>
+          <w:rFonts w:eastAsiaTheme="minorEastAsia"/>
+        </w:rPr>
+        <w:t>(</w:t>
+      </w:r>
+      <w:r>
+        <w:t>A).</w:t>
+      </w:r>
+      <w:bookmarkEnd w:id="3"/>
+    </w:p>
+    <w:p/>
+    <w:p>
+      <w:r>
+        <w:t xml:space="preserve">c) </w:t>
+      </w:r>
+      <w:r>
+        <w:t xml:space="preserve">Como A </w:t>
+      </w:r>
+      <w:r>
+        <w:rPr>
+          <w:rFonts w:ascii="Cambria" w:hAnsi="Cambria"/>
+        </w:rPr>
+        <w:t>∩</w:t>
+      </w:r>
+      <w:r>
+        <w:t xml:space="preserve"> (B-A) = </w:t>
+      </w:r>
+      <w:r>
+        <w:rPr>
+          <w:rFonts w:ascii="Cambria" w:hAnsi="Cambria"/>
+        </w:rPr>
+        <w:t>∅</w:t>
+      </w:r>
+      <w:r>
+        <w:t xml:space="preserve"> (son mutuamente excluyentes), entonces por el tercer axioma de Kolmogorov, </w:t>
+      </w:r>
+      <w:r>
+        <w:rPr>
+          <w:rFonts w:ascii="Cambria" w:hAnsi="Cambria"/>
+        </w:rPr>
+        <w:t>ℙ</w:t>
+      </w:r>
+      <w:r>
+        <w:t xml:space="preserve">(A) + </w:t>
+      </w:r>
+      <w:r>
+        <w:rPr>
+          <w:rFonts w:ascii="Cambria" w:hAnsi="Cambria"/>
+        </w:rPr>
+        <w:t>ℙ</w:t>
+      </w:r>
+      <w:r>
+        <w:t xml:space="preserve">(B-A) = </w:t>
+      </w:r>
+      <w:proofErr w:type="gramStart"/>
+      <w:r>
+        <w:rPr>
+          <w:rFonts w:ascii="Cambria" w:hAnsi="Cambria"/>
+        </w:rPr>
+        <w:t>ℙ</w:t>
+      </w:r>
+      <w:r>
+        <w:t>(</w:t>
+      </w:r>
+      <w:proofErr w:type="gramEnd"/>
+      <w:r>
+        <w:t xml:space="preserve">A </w:t>
+      </w:r>
+      <w:r>
+        <w:rPr>
+          <w:rFonts w:ascii="Cambria" w:hAnsi="Cambria"/>
+        </w:rPr>
+        <w:t>∪</w:t>
+      </w:r>
+      <w:r>
+        <w:t xml:space="preserve"> (B-A)). </w:t>
+      </w:r>
+    </w:p>
+    <w:p>
+      <w:r>
+        <w:t xml:space="preserve">Por propiedades de conjuntos, </w:t>
+      </w:r>
+      <w:r>
+        <w:rPr>
+          <w:rFonts w:ascii="Cambria" w:hAnsi="Cambria"/>
+        </w:rPr>
+        <w:t>ℙ</w:t>
+      </w:r>
+      <w:r>
+        <w:t xml:space="preserve">(A) + </w:t>
+      </w:r>
+      <w:r>
+        <w:rPr>
+          <w:rFonts w:ascii="Cambria" w:hAnsi="Cambria"/>
+        </w:rPr>
+        <w:t>ℙ</w:t>
+      </w:r>
+      <w:r>
+        <w:t xml:space="preserve">(B-A) = </w:t>
+      </w:r>
+      <w:r>
+        <w:rPr>
+          <w:rFonts w:ascii="Cambria" w:hAnsi="Cambria"/>
+        </w:rPr>
+        <w:t>ℙ</w:t>
+      </w:r>
+      <w:r>
+        <w:t xml:space="preserve">(B). </w:t>
+      </w:r>
+    </w:p>
+    <w:p/>
+    <w:p>
+      <w:r>
+        <w:t xml:space="preserve">d) </w:t>
+      </w:r>
+      <w:r>
+        <w:t xml:space="preserve">Tomando la expresión del literal c): </w:t>
+      </w:r>
+    </w:p>
+    <w:p>
+      <w:r>
+        <w:rPr>
+          <w:rFonts w:ascii="Cambria" w:hAnsi="Cambria"/>
+        </w:rPr>
+        <w:t>ℙ</w:t>
+      </w:r>
+      <w:r>
+        <w:t xml:space="preserve">(A) + </w:t>
+      </w:r>
+      <w:r>
+        <w:rPr>
+          <w:rFonts w:ascii="Cambria" w:hAnsi="Cambria"/>
+        </w:rPr>
+        <w:t>ℙ</w:t>
+      </w:r>
+      <w:r>
+        <w:t xml:space="preserve">(B-A) = </w:t>
+      </w:r>
+      <w:r>
+        <w:rPr>
+          <w:rFonts w:ascii="Cambria" w:hAnsi="Cambria"/>
+        </w:rPr>
+        <w:t>ℙ</w:t>
+      </w:r>
+      <w:r>
+        <w:t>(B).</w:t>
+      </w:r>
+    </w:p>
+    <w:p>
+      <w:r>
+        <w:t xml:space="preserve">Si B = Ω, entonces por el primer axioma de Kolmogorov: </w:t>
+      </w:r>
+      <w:r>
+        <w:rPr>
+          <w:rFonts w:ascii="Cambria" w:hAnsi="Cambria"/>
+        </w:rPr>
+        <w:t>ℙ</w:t>
+      </w:r>
+      <w:r>
+        <w:t>(A) =</w:t>
+      </w:r>
+      <w:r>
+        <w:rPr>
+          <w:rFonts w:ascii="Cambria" w:hAnsi="Cambria"/>
+        </w:rPr>
+        <w:t xml:space="preserve"> 1 -</w:t>
+      </w:r>
+      <w:r>
+        <w:t xml:space="preserve"> </w:t>
+      </w:r>
+      <w:r>
+        <w:rPr>
+          <w:rFonts w:ascii="Cambria" w:hAnsi="Cambria"/>
+        </w:rPr>
+        <w:t>ℙ</w:t>
+      </w:r>
+      <w:r>
+        <w:t>(B-A)</w:t>
+      </w:r>
+      <w:r>
+        <w:t>.</w:t>
+      </w:r>
+    </w:p>
+    <w:p>
+      <w:r>
+        <w:t xml:space="preserve">Supóngase que </w:t>
+      </w:r>
+      <w:r>
+        <w:t>ℙ</w:t>
+      </w:r>
+      <w:r>
+        <w:t xml:space="preserve">(A) </w:t>
+      </w:r>
+      <w:r>
+        <w:t>&gt;</w:t>
+      </w:r>
+      <w:r>
+        <w:t xml:space="preserve"> 1. En ese caso, </w:t>
+      </w:r>
+      <w:r>
+        <w:rPr>
+          <w:rFonts w:ascii="Cambria" w:hAnsi="Cambria"/>
+        </w:rPr>
+        <w:t>ℙ</w:t>
+      </w:r>
+      <w:r>
+        <w:t>(B-A)</w:t>
+      </w:r>
+      <w:r>
+        <w:t xml:space="preserve"> </w:t>
+      </w:r>
+      <w:r>
+        <w:t>&lt;</w:t>
+      </w:r>
+      <w:r>
+        <w:t xml:space="preserve"> 0, pero esto contradice el segundo axioma de Kolmogorov. Por reducción al absurdo, </w:t>
+      </w:r>
+      <w:r>
+        <w:t>ℙ</w:t>
+      </w:r>
+      <w:r>
+        <w:t xml:space="preserve">(A) </w:t>
+      </w:r>
+      <w:r>
+        <w:rPr>
+          <w:rFonts w:ascii="Cambria" w:hAnsi="Cambria"/>
+        </w:rPr>
+        <w:t>≤</w:t>
+      </w:r>
+      <w:r>
+        <w:t xml:space="preserve"> 1</w:t>
+      </w:r>
+      <w:r>
+        <w:t>.</w:t>
+      </w:r>
+    </w:p>
+    <w:p>
+      <w:r>
+        <w:lastRenderedPageBreak/>
+        <w:t>e) Por la demostración del literal c):</w:t>
+      </w:r>
+      <w:r>
+        <w:rPr>
+          <w:rFonts w:ascii="Cambria" w:hAnsi="Cambria"/>
+        </w:rPr>
+        <w:t xml:space="preserve"> </w:t>
+      </w:r>
+      <w:r>
+        <w:rPr>
+          <w:rFonts w:ascii="Cambria" w:hAnsi="Cambria"/>
+        </w:rPr>
+        <w:t>ℙ</w:t>
+      </w:r>
+      <w:r>
+        <w:t>(B) =</w:t>
+      </w:r>
+      <w:r>
+        <w:rPr>
+          <w:rFonts w:ascii="Cambria" w:hAnsi="Cambria"/>
+        </w:rPr>
+        <w:t xml:space="preserve"> </w:t>
+      </w:r>
+      <w:r>
+        <w:rPr>
+          <w:rFonts w:ascii="Cambria" w:hAnsi="Cambria"/>
+        </w:rPr>
+        <w:t>ℙ</w:t>
+      </w:r>
+      <w:r>
+        <w:t xml:space="preserve">(A) + </w:t>
+      </w:r>
+      <w:r>
+        <w:rPr>
+          <w:rFonts w:ascii="Cambria" w:hAnsi="Cambria"/>
+        </w:rPr>
+        <w:t>ℙ</w:t>
+      </w:r>
+      <w:r>
+        <w:t>(B-A)</w:t>
+      </w:r>
+      <w:r>
+        <w:t xml:space="preserve">, entonces </w:t>
+      </w:r>
+      <w:r>
+        <w:rPr>
+          <w:rFonts w:ascii="Cambria" w:hAnsi="Cambria"/>
+        </w:rPr>
+        <w:t>ℙ</w:t>
+      </w:r>
+      <w:r>
+        <w:t xml:space="preserve">(B) - </w:t>
+      </w:r>
+      <w:r>
+        <w:rPr>
+          <w:rFonts w:ascii="Cambria" w:hAnsi="Cambria"/>
+        </w:rPr>
+        <w:t>ℙ</w:t>
+      </w:r>
+      <w:r>
+        <w:t xml:space="preserve">(A) = </w:t>
+      </w:r>
+      <w:r>
+        <w:rPr>
+          <w:rFonts w:ascii="Cambria" w:hAnsi="Cambria"/>
+        </w:rPr>
+        <w:t>ℙ</w:t>
+      </w:r>
+      <w:r>
+        <w:t xml:space="preserve">(B-A). </w:t>
+      </w:r>
+    </w:p>
+    <w:p>
+      <w:r>
+        <w:t xml:space="preserve">Por el segundo axioma de Kolmogorov: P(B-A) </w:t>
+      </w:r>
+      <w:r>
+        <w:rPr>
+          <w:rFonts w:ascii="Cambria" w:hAnsi="Cambria"/>
+        </w:rPr>
+        <w:t>≥</w:t>
+      </w:r>
+      <w:r>
+        <w:t xml:space="preserve"> 0, entonces </w:t>
+      </w:r>
+      <w:r>
+        <w:rPr>
+          <w:rFonts w:ascii="Cambria" w:hAnsi="Cambria"/>
+        </w:rPr>
+        <w:t>ℙ</w:t>
+      </w:r>
+      <w:r>
+        <w:t>(B) -</w:t>
+      </w:r>
+      <w:r>
+        <w:rPr>
+          <w:rFonts w:ascii="Cambria" w:hAnsi="Cambria"/>
+        </w:rPr>
+        <w:t xml:space="preserve"> </w:t>
+      </w:r>
+      <w:r>
+        <w:rPr>
+          <w:rFonts w:ascii="Cambria" w:hAnsi="Cambria"/>
+        </w:rPr>
+        <w:t>ℙ</w:t>
+      </w:r>
+      <w:r>
+        <w:t xml:space="preserve">(A) </w:t>
+      </w:r>
+      <w:r>
+        <w:rPr>
+          <w:rFonts w:ascii="Cambria" w:hAnsi="Cambria"/>
+        </w:rPr>
+        <w:t>≥</w:t>
+      </w:r>
+      <w:r>
+        <w:t xml:space="preserve"> 0, por lo que </w:t>
+      </w:r>
+      <w:r>
+        <w:rPr>
+          <w:rFonts w:ascii="Cambria" w:hAnsi="Cambria"/>
+        </w:rPr>
+        <w:t>ℙ</w:t>
+      </w:r>
+      <w:r>
+        <w:t xml:space="preserve">(B) </w:t>
+      </w:r>
+      <w:r>
+        <w:rPr>
+          <w:rFonts w:ascii="Cambria" w:hAnsi="Cambria"/>
+        </w:rPr>
+        <w:t>≥</w:t>
+      </w:r>
+      <w:r>
+        <w:t xml:space="preserve"> </w:t>
+      </w:r>
+      <w:r>
+        <w:rPr>
+          <w:rFonts w:ascii="Cambria" w:hAnsi="Cambria"/>
+        </w:rPr>
+        <w:t>ℙ</w:t>
+      </w:r>
+      <w:r>
+        <w:t>(A).</w:t>
+      </w:r>
+    </w:p>
+    <w:p/>
+    <w:p>
+      <w:r>
+        <w:t xml:space="preserve">f) </w:t>
+      </w:r>
+      <w:r>
+        <w:t xml:space="preserve">El conjunto (A </w:t>
+      </w:r>
+      <w:r>
+        <w:rPr>
+          <w:rFonts w:ascii="Cambria" w:hAnsi="Cambria"/>
+        </w:rPr>
+        <w:t>∪</w:t>
+      </w:r>
+      <w:r>
+        <w:t xml:space="preserve"> B) se puede escribir como A </w:t>
+      </w:r>
+      <w:r>
+        <w:rPr>
+          <w:rFonts w:ascii="Cambria" w:hAnsi="Cambria"/>
+        </w:rPr>
+        <w:t>∪</w:t>
+      </w:r>
+      <w:r>
+        <w:t xml:space="preserve"> (</w:t>
+      </w:r>
+      <m:oMath>
+        <m:sSup>
+          <m:sSupPr>
+            <m:ctrlPr>
+              <w:rPr>
+                <w:i/>
+              </w:rPr>
+            </m:ctrlPr>
+          </m:sSupPr>
+          <m:e>
+            <m:r>
+              <m:t>A</m:t>
+            </m:r>
+          </m:e>
+          <m:sup>
+            <m:r>
+              <m:t>c</m:t>
+            </m:r>
+          </m:sup>
+        </m:sSup>
+      </m:oMath>
+      <w:r>
+        <w:rPr>
+          <w:rFonts w:eastAsiaTheme="minorEastAsia"/>
+        </w:rPr>
+        <w:t xml:space="preserve"> </w:t>
+      </w:r>
+      <w:r>
+        <w:rPr>
+          <w:rFonts w:ascii="Cambria" w:eastAsiaTheme="minorEastAsia" w:hAnsi="Cambria"/>
+        </w:rPr>
+        <w:t>∩</w:t>
+      </w:r>
+      <w:r>
+        <w:t xml:space="preserve"> B), como </w:t>
+      </w:r>
+      <w:r>
+        <w:t>(</w:t>
+      </w:r>
+      <m:oMath>
+        <m:sSup>
+          <m:sSupPr>
+            <m:ctrlPr>
+              <w:rPr>
+                <w:i/>
+              </w:rPr>
+            </m:ctrlPr>
+          </m:sSupPr>
+          <m:e>
+            <m:r>
+              <m:t>A</m:t>
+            </m:r>
+          </m:e>
+          <m:sup>
+            <m:r>
+              <m:t>c</m:t>
+            </m:r>
+          </m:sup>
+        </m:sSup>
+      </m:oMath>
+      <w:r>
+        <w:rPr>
+          <w:rFonts w:eastAsiaTheme="minorEastAsia"/>
+        </w:rPr>
+        <w:t xml:space="preserve"> </w:t>
+      </w:r>
+      <w:r>
+        <w:rPr>
+          <w:rFonts w:ascii="Cambria" w:eastAsiaTheme="minorEastAsia" w:hAnsi="Cambria"/>
+        </w:rPr>
+        <w:t>∩</w:t>
+      </w:r>
+      <w:r>
+        <w:t xml:space="preserve"> B)</w:t>
+      </w:r>
+      <w:r>
+        <w:t xml:space="preserve"> y A son mutuamente excluyentes, por el tercer axioma de Kolmogorov: </w:t>
+      </w:r>
+    </w:p>
+    <w:p>
+      <w:proofErr w:type="gramStart"/>
+      <w:r>
+        <w:t>ℙ</w:t>
+      </w:r>
+      <w:r>
+        <w:t>(</w:t>
+      </w:r>
+      <w:proofErr w:type="gramEnd"/>
+      <w:r>
+        <w:t xml:space="preserve">A </w:t>
+      </w:r>
+      <w:r>
+        <w:rPr>
+          <w:rFonts w:ascii="Cambria" w:hAnsi="Cambria"/>
+        </w:rPr>
+        <w:t>∪</w:t>
+      </w:r>
+      <w:r>
+        <w:t xml:space="preserve"> B</w:t>
+      </w:r>
+      <w:r>
+        <w:t>) =</w:t>
+      </w:r>
+      <w:r>
+        <w:t xml:space="preserve"> </w:t>
+      </w:r>
+      <w:r>
+        <w:t>ℙ</w:t>
+      </w:r>
+      <w:r>
+        <w:t>(</w:t>
+      </w:r>
+      <m:oMath>
+        <m:sSup>
+          <m:sSupPr>
+            <m:ctrlPr>
+              <w:rPr>
+                <w:i/>
+              </w:rPr>
+            </m:ctrlPr>
+          </m:sSupPr>
+          <m:e>
+            <m:r>
+              <m:t>A</m:t>
+            </m:r>
+          </m:e>
+          <m:sup>
+            <m:r>
+              <m:t>c</m:t>
+            </m:r>
+          </m:sup>
+        </m:sSup>
+      </m:oMath>
+      <w:r>
+        <w:rPr>
+          <w:rFonts w:eastAsiaTheme="minorEastAsia"/>
+        </w:rPr>
+        <w:t xml:space="preserve"> </w:t>
+      </w:r>
+      <w:r>
+        <w:rPr>
+          <w:rFonts w:ascii="Cambria" w:eastAsiaTheme="minorEastAsia" w:hAnsi="Cambria"/>
+        </w:rPr>
+        <w:t>∩</w:t>
+      </w:r>
+      <w:r>
+        <w:t xml:space="preserve"> B)</w:t>
+      </w:r>
+      <w:r>
+        <w:t xml:space="preserve"> + </w:t>
+      </w:r>
+      <w:r>
+        <w:t>ℙ</w:t>
+      </w:r>
+      <w:r>
+        <w:t>(A).</w:t>
+      </w:r>
+    </w:p>
+    <w:p>
+      <w:r>
+        <w:t xml:space="preserve">Por otro lado, el conjunto B se puede escribir como (A </w:t>
+      </w:r>
+      <w:r>
+        <w:rPr>
+          <w:rFonts w:ascii="Cambria" w:eastAsiaTheme="minorEastAsia" w:hAnsi="Cambria"/>
+        </w:rPr>
+        <w:t>∩</w:t>
+      </w:r>
+      <w:r>
+        <w:rPr>
+          <w:rFonts w:ascii="Cambria" w:eastAsiaTheme="minorEastAsia" w:hAnsi="Cambria"/>
+        </w:rPr>
+        <w:t xml:space="preserve"> </w:t>
+      </w:r>
+      <w:r>
+        <w:t>B)</w:t>
+      </w:r>
+      <w:r>
+        <w:t xml:space="preserve"> </w:t>
+      </w:r>
+      <w:r>
+        <w:t>∪</w:t>
+      </w:r>
+      <w:r>
+        <w:t xml:space="preserve"> (</w:t>
+      </w:r>
+      <m:oMath>
+        <m:sSup>
+          <m:sSupPr>
+            <m:ctrlPr>
+              <w:rPr>
+                <w:i/>
+              </w:rPr>
+            </m:ctrlPr>
+          </m:sSupPr>
+          <m:e>
+            <m:r>
+              <m:t>A</m:t>
+            </m:r>
+          </m:e>
+          <m:sup>
+            <m:r>
+              <m:t>c</m:t>
+            </m:r>
+          </m:sup>
+        </m:sSup>
+      </m:oMath>
+      <w:r>
+        <w:rPr>
+          <w:rFonts w:eastAsiaTheme="minorEastAsia"/>
+        </w:rPr>
+        <w:t xml:space="preserve"> </w:t>
+      </w:r>
+      <w:r>
+        <w:rPr>
+          <w:rFonts w:ascii="Cambria" w:eastAsiaTheme="minorEastAsia" w:hAnsi="Cambria"/>
+        </w:rPr>
+        <w:t>∩</w:t>
+      </w:r>
+      <w:r>
+        <w:rPr>
+          <w:rFonts w:ascii="Cambria" w:eastAsiaTheme="minorEastAsia" w:hAnsi="Cambria"/>
+        </w:rPr>
+        <w:t xml:space="preserve"> </w:t>
+      </w:r>
+      <w:r>
+        <w:rPr>
+          <w:rFonts w:eastAsiaTheme="minorEastAsia"/>
+        </w:rPr>
+        <w:t>B</w:t>
+      </w:r>
+      <w:r>
+        <w:t xml:space="preserve">). </w:t>
+      </w:r>
+      <w:r>
+        <w:br/>
+        <w:t xml:space="preserve">Como </w:t>
+      </w:r>
+      <w:r>
+        <w:t xml:space="preserve">(A </w:t>
+      </w:r>
+      <w:r>
+        <w:rPr>
+          <w:rFonts w:ascii="Cambria" w:eastAsiaTheme="minorEastAsia" w:hAnsi="Cambria"/>
+        </w:rPr>
+        <w:t xml:space="preserve">∩ </w:t>
+      </w:r>
+      <w:r>
+        <w:t>B)</w:t>
+      </w:r>
+      <w:r>
+        <w:t xml:space="preserve"> </w:t>
+      </w:r>
+      <w:r>
+        <w:t>y</w:t>
+      </w:r>
+      <w:r>
+        <w:t xml:space="preserve"> (</w:t>
+      </w:r>
+      <m:oMath>
+        <m:sSup>
+          <m:sSupPr>
+            <m:ctrlPr>
+              <w:rPr>
+                <w:i/>
+              </w:rPr>
+            </m:ctrlPr>
+          </m:sSupPr>
+          <m:e>
+            <m:r>
+              <m:t>A</m:t>
+            </m:r>
+          </m:e>
+          <m:sup>
+            <m:r>
+              <m:t>c</m:t>
+            </m:r>
+          </m:sup>
+        </m:sSup>
+      </m:oMath>
+      <w:r>
+        <w:rPr>
+          <w:rFonts w:eastAsiaTheme="minorEastAsia"/>
+        </w:rPr>
+        <w:t xml:space="preserve"> </w:t>
+      </w:r>
+      <w:r>
+        <w:rPr>
+          <w:rFonts w:ascii="Cambria" w:eastAsiaTheme="minorEastAsia" w:hAnsi="Cambria"/>
+        </w:rPr>
+        <w:t xml:space="preserve">∩ </w:t>
+      </w:r>
+      <w:r>
+        <w:rPr>
+          <w:rFonts w:eastAsiaTheme="minorEastAsia"/>
+        </w:rPr>
+        <w:t>B</w:t>
+      </w:r>
+      <w:r>
+        <w:t>)</w:t>
+      </w:r>
+      <w:r>
+        <w:t xml:space="preserve"> son mutuamente excluyentes, por el tercer axioma:</w:t>
+      </w:r>
+      <w:r>
+        <w:t xml:space="preserve"> </w:t>
+      </w:r>
+    </w:p>
+    <w:p>
+      <w:r>
+        <w:t>ℙ(</w:t>
+      </w:r>
+      <w:r>
+        <w:t>B</w:t>
+      </w:r>
+      <w:r>
+        <w:t>)</w:t>
+      </w:r>
+      <w:r>
+        <w:t xml:space="preserve"> =</w:t>
+      </w:r>
+      <w:r>
+        <w:t xml:space="preserve"> </w:t>
+      </w:r>
+      <w:proofErr w:type="gramStart"/>
+      <w:r>
+        <w:t>ℙ</w:t>
+      </w:r>
+      <w:r>
+        <w:t>(</w:t>
+      </w:r>
+      <w:proofErr w:type="gramEnd"/>
+      <w:r>
+        <w:t xml:space="preserve">A </w:t>
+      </w:r>
+      <w:r>
+        <w:rPr>
+          <w:rFonts w:ascii="Cambria" w:eastAsiaTheme="minorEastAsia" w:hAnsi="Cambria"/>
+        </w:rPr>
+        <w:t xml:space="preserve">∩ </w:t>
+      </w:r>
+      <w:r>
+        <w:t>B)</w:t>
+      </w:r>
+      <w:r>
+        <w:t xml:space="preserve"> </w:t>
+      </w:r>
+      <w:r>
+        <w:t>+</w:t>
+      </w:r>
+      <w:r>
+        <w:t xml:space="preserve"> </w:t>
+      </w:r>
+      <w:r>
+        <w:t>ℙ</w:t>
+      </w:r>
+      <w:r>
+        <w:t>(</w:t>
+      </w:r>
+      <m:oMath>
+        <m:sSup>
+          <m:sSupPr>
+            <m:ctrlPr>
+              <w:rPr>
+                <w:i/>
+              </w:rPr>
+            </m:ctrlPr>
+          </m:sSupPr>
+          <m:e>
+            <m:r>
+              <m:t>A</m:t>
+            </m:r>
+          </m:e>
+          <m:sup>
+            <m:r>
+              <m:t>c</m:t>
+            </m:r>
+          </m:sup>
+        </m:sSup>
+      </m:oMath>
+      <w:r>
+        <w:rPr>
+          <w:rFonts w:eastAsiaTheme="minorEastAsia"/>
+        </w:rPr>
+        <w:t xml:space="preserve"> </w:t>
+      </w:r>
+      <w:r>
+        <w:rPr>
+          <w:rFonts w:ascii="Cambria" w:eastAsiaTheme="minorEastAsia" w:hAnsi="Cambria"/>
+        </w:rPr>
+        <w:t xml:space="preserve">∩ </w:t>
+      </w:r>
+      <w:r>
+        <w:rPr>
+          <w:rFonts w:eastAsiaTheme="minorEastAsia"/>
+        </w:rPr>
+        <w:t>B</w:t>
+      </w:r>
+      <w:r>
+        <w:t>).</w:t>
+      </w:r>
+      <w:r>
+        <w:t xml:space="preserve"> </w:t>
+      </w:r>
+    </w:p>
+    <w:p>
+      <w:r>
+        <w:t xml:space="preserve">Substituyendo la segunda expresión en la primera: </w:t>
+      </w:r>
+    </w:p>
+    <w:p>
+      <w:proofErr w:type="gramStart"/>
+      <w:r>
+        <w:t>ℙ</w:t>
+      </w:r>
+      <w:r>
+        <w:t>(</w:t>
+      </w:r>
+      <w:proofErr w:type="gramEnd"/>
+      <w:r>
+        <w:t xml:space="preserve">A </w:t>
+      </w:r>
+      <w:r>
+        <w:rPr>
+          <w:rFonts w:ascii="Cambria" w:hAnsi="Cambria"/>
+        </w:rPr>
+        <w:t>∪</w:t>
+      </w:r>
+      <w:r>
+        <w:t xml:space="preserve"> B) =</w:t>
+      </w:r>
+      <w:r>
+        <w:t xml:space="preserve"> ℙ</w:t>
+      </w:r>
+      <w:r>
+        <w:t>(A)</w:t>
+      </w:r>
+      <w:r>
+        <w:t xml:space="preserve"> + </w:t>
+      </w:r>
+      <w:r>
+        <w:t>ℙ(</w:t>
+      </w:r>
+      <w:r>
+        <w:t>B</w:t>
+      </w:r>
+      <w:r>
+        <w:t>)</w:t>
+      </w:r>
+      <w:r>
+        <w:t xml:space="preserve"> - </w:t>
+      </w:r>
+      <w:r>
+        <w:t>ℙ</w:t>
+      </w:r>
+      <w:r>
+        <w:t xml:space="preserve">(A </w:t>
+      </w:r>
+      <w:r>
+        <w:rPr>
+          <w:rFonts w:ascii="Cambria" w:eastAsiaTheme="minorEastAsia" w:hAnsi="Cambria"/>
+        </w:rPr>
+        <w:t xml:space="preserve">∩ </w:t>
+      </w:r>
+      <w:r>
+        <w:t>B).</w:t>
+      </w:r>
+    </w:p>
+    <w:p>
+      <w:r>
+        <w:rPr>
+          <w:noProof/>
+        </w:rPr>
+        <w:drawing>
+          <wp:inline distT="0" distB="0" distL="0" distR="0" wp14:anchorId="7EE6353A" wp14:editId="6094E023">
+            <wp:extent cx="3589344" cy="1748414"/>
+            <wp:effectExtent l="0" t="0" r="0" b="4445"/>
+            <wp:docPr id="3" name="Imagen 3" descr="Texto, Carta&#10;&#10;Descripción generada automáticamente"/>
+            <wp:cNvGraphicFramePr>
+              <a:graphicFrameLocks xmlns:a="http://schemas.openxmlformats.org/drawingml/2006/main" noChangeAspect="1"/>
+            </wp:cNvGraphicFramePr>
+            <a:graphic xmlns:a="http://schemas.openxmlformats.org/drawingml/2006/main">
+              <a:graphicData uri="http://schemas.openxmlformats.org/drawingml/2006/picture">
+                <pic:pic xmlns:pic="http://schemas.openxmlformats.org/drawingml/2006/picture">
+                  <pic:nvPicPr>
+                    <pic:cNvPr id="3" name="Imagen 3" descr="Texto, Carta&#10;&#10;Descripción generada automáticamente"/>
+                    <pic:cNvPicPr/>
+                  </pic:nvPicPr>
+                  <pic:blipFill>
+                    <a:blip r:embed="rId5"/>
+                    <a:stretch>
+                      <a:fillRect/>
+                    </a:stretch>
+                  </pic:blipFill>
+                  <pic:spPr>
+                    <a:xfrm>
+                      <a:off x="0" y="0"/>
+                      <a:ext cx="3622339" cy="1764486"/>
+                    </a:xfrm>
+                    <a:prstGeom prst="rect">
+                      <a:avLst/>
+                    </a:prstGeom>
+                  </pic:spPr>
+                </pic:pic>
+              </a:graphicData>
+            </a:graphic>
+          </wp:inline>
+        </w:drawing>
+      </w:r>
+      <w:r>
+        <w:t xml:space="preserve"> </w:t>
+      </w:r>
+      <w:r>
+        <w:rPr>
+          <w:noProof/>
+        </w:rPr>
+        <w:drawing>
+          <wp:inline distT="0" distB="0" distL="0" distR="0" wp14:anchorId="4A679879" wp14:editId="03513A2B">
+            <wp:extent cx="1890362" cy="859134"/>
+            <wp:effectExtent l="0" t="0" r="0" b="0"/>
+            <wp:docPr id="2" name="Imagen 2" descr="Texto&#10;&#10;Descripción generada automáticamente"/>
+            <wp:cNvGraphicFramePr>
+              <a:graphicFrameLocks xmlns:a="http://schemas.openxmlformats.org/drawingml/2006/main" noChangeAspect="1"/>
+            </wp:cNvGraphicFramePr>
+            <a:graphic xmlns:a="http://schemas.openxmlformats.org/drawingml/2006/main">
+              <a:graphicData uri="http://schemas.openxmlformats.org/drawingml/2006/picture">
+                <pic:pic xmlns:pic="http://schemas.openxmlformats.org/drawingml/2006/picture">
+                  <pic:nvPicPr>
+                    <pic:cNvPr id="2" name="Imagen 2" descr="Texto&#10;&#10;Descripción generada automáticamente"/>
+                    <pic:cNvPicPr/>
+                  </pic:nvPicPr>
+                  <pic:blipFill>
+                    <a:blip r:embed="rId6"/>
+                    <a:stretch>
+                      <a:fillRect/>
+                    </a:stretch>
+                  </pic:blipFill>
+                  <pic:spPr>
+                    <a:xfrm>
+                      <a:off x="0" y="0"/>
+                      <a:ext cx="1918018" cy="871703"/>
+                    </a:xfrm>
+                    <a:prstGeom prst="rect">
+                      <a:avLst/>
+                    </a:prstGeom>
+                  </pic:spPr>
+                </pic:pic>
+              </a:graphicData>
+            </a:graphic>
+          </wp:inline>
+        </w:drawing>
+      </w:r>
+    </w:p>
+    <w:p/>
+    <w:p>
+      <w:r>
+        <w:t>g) FALTA</w:t>
+      </w:r>
+    </w:p>
+    <w:p>
+      <w:r>
+        <w:t xml:space="preserve"> Sea D = A U B </w:t>
+      </w:r>
+    </w:p>
+    <w:p>
+      <w:r>
+        <w:t xml:space="preserve">Por f): P(D) = </w:t>
+      </w:r>
+      <w:r>
+        <w:t>ℙ</w:t>
+      </w:r>
+      <w:r>
+        <w:t xml:space="preserve">(A) + </w:t>
+      </w:r>
+      <w:r>
+        <w:t>ℙ(</w:t>
+      </w:r>
+      <w:r>
+        <w:t>B</w:t>
+      </w:r>
+      <w:r>
+        <w:t>)</w:t>
+      </w:r>
+      <w:r>
+        <w:t xml:space="preserve"> - </w:t>
+      </w:r>
+      <w:proofErr w:type="gramStart"/>
+      <w:r>
+        <w:t>ℙ</w:t>
+      </w:r>
+      <w:r>
+        <w:t>(</w:t>
+      </w:r>
+      <w:proofErr w:type="gramEnd"/>
+      <w:r>
+        <w:t xml:space="preserve">A </w:t>
+      </w:r>
+      <w:r>
+        <w:rPr>
+          <w:rFonts w:ascii="Cambria" w:eastAsiaTheme="minorEastAsia" w:hAnsi="Cambria"/>
+        </w:rPr>
+        <w:t xml:space="preserve">∩ </w:t>
+      </w:r>
+      <w:r>
+        <w:t>B).</w:t>
+      </w:r>
+    </w:p>
+    <w:p/>
+    <w:p>
+      <w:proofErr w:type="gramStart"/>
+      <w:r>
+        <w:t>ℙ</w:t>
+      </w:r>
+      <w:r>
+        <w:t>(</w:t>
+      </w:r>
+      <w:proofErr w:type="gramEnd"/>
+      <w:r>
+        <w:t xml:space="preserve">A </w:t>
+      </w:r>
+      <w:r>
+        <w:rPr>
+          <w:rFonts w:ascii="Cambria" w:hAnsi="Cambria"/>
+        </w:rPr>
+        <w:t>∪</w:t>
+      </w:r>
+      <w:r>
+        <w:t xml:space="preserve"> B</w:t>
+      </w:r>
+      <w:r>
+        <w:t xml:space="preserve"> </w:t>
+      </w:r>
+      <w:r>
+        <w:rPr>
+          <w:rFonts w:ascii="Cambria" w:hAnsi="Cambria"/>
+        </w:rPr>
+        <w:t>∪</w:t>
+      </w:r>
+      <w:r>
+        <w:t xml:space="preserve"> </w:t>
+      </w:r>
+      <w:r>
+        <w:t>C</w:t>
+      </w:r>
+      <w:r>
+        <w:t>)</w:t>
+      </w:r>
+      <w:r>
+        <w:t xml:space="preserve"> = P(D U C) </w:t>
+      </w:r>
+    </w:p>
+    <w:p>
+      <w:r>
+        <w:t xml:space="preserve">Por f): </w:t>
+      </w:r>
+      <w:proofErr w:type="gramStart"/>
+      <w:r>
+        <w:t>P(</w:t>
+      </w:r>
+      <w:proofErr w:type="gramEnd"/>
+      <w:r>
+        <w:t>D</w:t>
+      </w:r>
+      <w:r>
+        <w:t xml:space="preserve"> U C</w:t>
+      </w:r>
+      <w:r>
+        <w:t xml:space="preserve">) = </w:t>
+      </w:r>
+      <w:r>
+        <w:t>ℙ</w:t>
+      </w:r>
+      <w:r>
+        <w:t>(</w:t>
+      </w:r>
+      <w:r>
+        <w:t>D</w:t>
+      </w:r>
+      <w:r>
+        <w:t xml:space="preserve">) + </w:t>
+      </w:r>
+      <w:r>
+        <w:t>ℙ(</w:t>
+      </w:r>
+      <w:r>
+        <w:t>C</w:t>
+      </w:r>
+      <w:r>
+        <w:t>)</w:t>
+      </w:r>
+      <w:r>
+        <w:t xml:space="preserve"> - </w:t>
+      </w:r>
+      <w:r>
+        <w:t>ℙ</w:t>
+      </w:r>
+      <w:r>
+        <w:t>(</w:t>
+      </w:r>
+      <w:r>
+        <w:t xml:space="preserve">D </w:t>
+      </w:r>
+      <w:r>
+        <w:rPr>
+          <w:rFonts w:ascii="Cambria" w:eastAsiaTheme="minorEastAsia" w:hAnsi="Cambria"/>
+        </w:rPr>
+        <w:t xml:space="preserve">∩ </w:t>
+      </w:r>
+      <w:r>
+        <w:t>C</w:t>
+      </w:r>
+      <w:r>
+        <w:t>)</w:t>
+      </w:r>
+    </w:p>
+    <w:p>
+      <w:proofErr w:type="gramStart"/>
+      <w:r>
+        <w:t>P(</w:t>
+      </w:r>
+      <w:proofErr w:type="gramEnd"/>
+      <w:r>
+        <w:t xml:space="preserve">D U C) = </w:t>
+      </w:r>
+      <w:r>
+        <w:t>ℙ</w:t>
+      </w:r>
+      <w:r>
+        <w:t xml:space="preserve">(A) + </w:t>
+      </w:r>
+      <w:r>
+        <w:t>ℙ(</w:t>
+      </w:r>
+      <w:r>
+        <w:t>B</w:t>
+      </w:r>
+      <w:r>
+        <w:t>)</w:t>
+      </w:r>
+      <w:r>
+        <w:t xml:space="preserve"> - </w:t>
+      </w:r>
+      <w:r>
+        <w:t>ℙ</w:t>
+      </w:r>
+      <w:r>
+        <w:t xml:space="preserve">(A </w:t>
+      </w:r>
+      <w:r>
+        <w:rPr>
+          <w:rFonts w:ascii="Cambria" w:eastAsiaTheme="minorEastAsia" w:hAnsi="Cambria"/>
+        </w:rPr>
+        <w:t xml:space="preserve">∩ </w:t>
+      </w:r>
+      <w:r>
+        <w:t>B)</w:t>
+      </w:r>
+      <w:r>
+        <w:t xml:space="preserve"> </w:t>
+      </w:r>
+      <w:r>
+        <w:t xml:space="preserve">+ </w:t>
+      </w:r>
+      <w:r>
+        <w:t>ℙ(</w:t>
+      </w:r>
+      <w:r>
+        <w:t>C</w:t>
+      </w:r>
+      <w:r>
+        <w:t>)</w:t>
+      </w:r>
+      <w:r>
+        <w:t xml:space="preserve"> - </w:t>
+      </w:r>
+      <w:r>
+        <w:t>ℙ</w:t>
+      </w:r>
+      <w:r>
+        <w:t xml:space="preserve">(D </w:t>
+      </w:r>
+      <w:r>
+        <w:rPr>
+          <w:rFonts w:ascii="Cambria" w:eastAsiaTheme="minorEastAsia" w:hAnsi="Cambria"/>
+        </w:rPr>
+        <w:t xml:space="preserve">∩ </w:t>
+      </w:r>
+      <w:r>
+        <w:t>C)</w:t>
+      </w:r>
+    </w:p>
+    <w:p/>
+    <w:p/>
+    <w:p/>
+    <w:p/>
+    <w:p>
+      <w:r>
+        <w:t>h)</w:t>
+      </w:r>
+      <w:r>
+        <w:t xml:space="preserve"> Una expresión equivalente es:</w:t>
+      </w:r>
+      <w:r>
+        <w:t xml:space="preserve"> </w:t>
+      </w:r>
+    </w:p>
+    <w:p>
+      <w:r>
+        <w:t>ℙ(</w:t>
+      </w:r>
+      <w:r>
+        <w:t>A</w:t>
+      </w:r>
+      <w:r>
+        <w:t>-</w:t>
+      </w:r>
+      <w:r>
+        <w:t>B</w:t>
+      </w:r>
+      <w:r>
+        <w:t>)</w:t>
+      </w:r>
+      <w:r>
+        <w:t xml:space="preserve"> +</w:t>
+      </w:r>
+      <w:r>
+        <w:t xml:space="preserve"> </w:t>
+      </w:r>
+      <w:proofErr w:type="gramStart"/>
+      <w:r>
+        <w:t>ℙ(</w:t>
+      </w:r>
+      <w:proofErr w:type="gramEnd"/>
+      <w:r>
+        <w:t xml:space="preserve">A </w:t>
+      </w:r>
+      <w:r>
+        <w:rPr>
+          <w:rFonts w:ascii="Cambria" w:hAnsi="Cambria"/>
+        </w:rPr>
+        <w:t>∩ B</w:t>
+      </w:r>
+      <w:r>
+        <w:t>)</w:t>
+      </w:r>
+      <w:r>
+        <w:t xml:space="preserve"> </w:t>
+      </w:r>
+      <w:r>
+        <w:t xml:space="preserve">= </w:t>
+      </w:r>
+      <w:r>
+        <w:t>ℙ(</w:t>
+      </w:r>
+      <w:r>
+        <w:t>A</w:t>
+      </w:r>
+      <w:r>
+        <w:t>)</w:t>
+      </w:r>
+    </w:p>
+    <w:p>
+      <w:r>
+        <w:t>Operando e</w:t>
+      </w:r>
+      <w:r>
+        <w:t xml:space="preserve">l </w:t>
+      </w:r>
+      <w:r>
+        <w:t>l</w:t>
+      </w:r>
+      <w:r>
+        <w:t>ado i</w:t>
+      </w:r>
+      <w:r>
+        <w:t>zquierdo de esta expresión:</w:t>
+      </w:r>
+    </w:p>
+    <w:p>
+      <w:r>
+        <w:t>ℙ(</w:t>
+      </w:r>
+      <w:r>
+        <w:t>A</w:t>
+      </w:r>
+      <w:r>
+        <w:t>-</w:t>
+      </w:r>
+      <w:r>
+        <w:t>B</w:t>
+      </w:r>
+      <w:r>
+        <w:t>)</w:t>
+      </w:r>
+      <w:r>
+        <w:t xml:space="preserve"> + </w:t>
+      </w:r>
+      <w:proofErr w:type="gramStart"/>
+      <w:r>
+        <w:t>ℙ(</w:t>
+      </w:r>
+      <w:proofErr w:type="gramEnd"/>
+      <w:r>
+        <w:t xml:space="preserve">A </w:t>
+      </w:r>
+      <w:r>
+        <w:rPr>
+          <w:rFonts w:ascii="Cambria" w:hAnsi="Cambria"/>
+        </w:rPr>
+        <w:t>∩ B</w:t>
+      </w:r>
+      <w:r>
+        <w:t>)</w:t>
+      </w:r>
+    </w:p>
+    <w:p>
+      <w:r>
+        <w:t>Como (A - B) =</w:t>
+      </w:r>
+      <w:r>
+        <w:t xml:space="preserve"> (</w:t>
+      </w:r>
+      <w:r>
+        <w:t xml:space="preserve">A </w:t>
+      </w:r>
+      <w:r>
+        <w:rPr>
+          <w:rFonts w:ascii="Cambria" w:hAnsi="Cambria"/>
+        </w:rPr>
+        <w:t>∩</w:t>
+      </w:r>
+      <w:r>
+        <w:t xml:space="preserve"> </w:t>
+      </w:r>
+      <m:oMath>
+        <m:sSup>
+          <m:sSupPr>
+            <m:ctrlPr>
+              <w:rPr>
+                <w:i/>
+              </w:rPr>
+            </m:ctrlPr>
+          </m:sSupPr>
+          <m:e>
+            <m:r>
+              <m:t>B</m:t>
+            </m:r>
+          </m:e>
+          <m:sup>
+            <m:r>
+              <m:t>c</m:t>
+            </m:r>
+          </m:sup>
+        </m:sSup>
+      </m:oMath>
+      <w:r>
+        <w:t>):</w:t>
+      </w:r>
+    </w:p>
+    <w:p>
+      <w:r>
+        <w:t>=</w:t>
+      </w:r>
+      <w:proofErr w:type="gramStart"/>
+      <w:r>
+        <w:t>ℙ(</w:t>
+      </w:r>
+      <w:proofErr w:type="gramEnd"/>
+      <w:r>
+        <w:t xml:space="preserve">A </w:t>
+      </w:r>
+      <w:r>
+        <w:rPr>
+          <w:rFonts w:ascii="Cambria" w:hAnsi="Cambria"/>
+        </w:rPr>
+        <w:t>∩</w:t>
+      </w:r>
+      <w:r>
+        <w:t xml:space="preserve"> </w:t>
+      </w:r>
+      <m:oMath>
+        <m:sSup>
+          <m:sSupPr>
+            <m:ctrlPr>
+              <w:rPr>
+                <w:i/>
+              </w:rPr>
+            </m:ctrlPr>
+          </m:sSupPr>
+          <m:e>
+            <m:r>
+              <m:t>B</m:t>
+            </m:r>
+          </m:e>
+          <m:sup>
+            <m:r>
+              <m:t>c</m:t>
+            </m:r>
+          </m:sup>
+        </m:sSup>
+      </m:oMath>
+      <w:r>
+        <w:t xml:space="preserve">) </w:t>
+      </w:r>
+      <w:r>
+        <w:t xml:space="preserve">+ </w:t>
+      </w:r>
+      <w:r>
+        <w:rPr>
+          <w:rFonts w:ascii="Cambria" w:hAnsi="Cambria"/>
+        </w:rPr>
+        <w:t>ℙ</w:t>
+      </w:r>
+      <w:r>
+        <w:t xml:space="preserve">(A </w:t>
+      </w:r>
+      <w:r>
+        <w:rPr>
+          <w:rFonts w:ascii="Cambria" w:hAnsi="Cambria"/>
+        </w:rPr>
+        <w:t>∩ B</w:t>
+      </w:r>
+      <w:r>
+        <w:t xml:space="preserve">) </w:t>
+      </w:r>
+    </w:p>
+    <w:p>
+      <w:r>
+        <w:t>Como (</w:t>
+      </w:r>
+      <w:r>
+        <w:t xml:space="preserve">A </w:t>
+      </w:r>
+      <w:r>
+        <w:rPr>
+          <w:rFonts w:ascii="Cambria" w:hAnsi="Cambria"/>
+        </w:rPr>
+        <w:t>∩</w:t>
+      </w:r>
+      <w:r>
+        <w:t xml:space="preserve"> </w:t>
+      </w:r>
+      <m:oMath>
+        <m:sSup>
+          <m:sSupPr>
+            <m:ctrlPr>
+              <w:rPr>
+                <w:i/>
+              </w:rPr>
+            </m:ctrlPr>
+          </m:sSupPr>
+          <m:e>
+            <m:r>
+              <m:t>B</m:t>
+            </m:r>
+          </m:e>
+          <m:sup>
+            <m:r>
+              <m:t>c</m:t>
+            </m:r>
+          </m:sup>
+        </m:sSup>
+      </m:oMath>
+      <w:r>
+        <w:t>)</w:t>
+      </w:r>
+      <w:r>
+        <w:t xml:space="preserve"> y </w:t>
+      </w:r>
+      <w:r>
+        <w:t xml:space="preserve">(A </w:t>
+      </w:r>
+      <w:r>
+        <w:rPr>
+          <w:rFonts w:ascii="Cambria" w:hAnsi="Cambria"/>
+        </w:rPr>
+        <w:t>∩ B</w:t>
+      </w:r>
+      <w:r>
+        <w:t>)</w:t>
+      </w:r>
+      <w:r>
+        <w:t xml:space="preserve"> son mutuamente excluyentes, por el tercer axioma de Kolmogorov: </w:t>
+      </w:r>
+    </w:p>
+    <w:p>
+      <w:r>
+        <w:t xml:space="preserve">= </w:t>
+      </w:r>
+      <w:proofErr w:type="gramStart"/>
+      <w:r>
+        <w:rPr>
+          <w:rFonts w:ascii="Cambria" w:hAnsi="Cambria"/>
+        </w:rPr>
+        <w:t>ℙ</w:t>
+      </w:r>
+      <w:r>
+        <w:t>(</w:t>
+      </w:r>
+      <w:proofErr w:type="gramEnd"/>
+      <w:r>
+        <w:t xml:space="preserve">(A </w:t>
+      </w:r>
+      <w:r>
+        <w:rPr>
+          <w:rFonts w:ascii="Cambria" w:hAnsi="Cambria"/>
+        </w:rPr>
+        <w:t>∩</w:t>
+      </w:r>
+      <w:r>
+        <w:t xml:space="preserve"> </w:t>
+      </w:r>
+      <m:oMath>
+        <m:sSup>
+          <m:sSupPr>
+            <m:ctrlPr>
+              <w:rPr>
+                <w:i/>
+              </w:rPr>
+            </m:ctrlPr>
+          </m:sSupPr>
+          <m:e>
+            <m:r>
+              <m:t>B</m:t>
+            </m:r>
+          </m:e>
+          <m:sup>
+            <m:r>
+              <m:t>c</m:t>
+            </m:r>
+          </m:sup>
+        </m:sSup>
+      </m:oMath>
+      <w:r>
+        <w:t>)</w:t>
+      </w:r>
+      <w:r>
+        <w:t xml:space="preserve"> </w:t>
+      </w:r>
+      <w:r>
+        <w:rPr>
+          <w:rFonts w:ascii="Cambria" w:hAnsi="Cambria"/>
+        </w:rPr>
+        <w:t>∪</w:t>
+      </w:r>
+      <w:r>
+        <w:t xml:space="preserve"> (</w:t>
+      </w:r>
+      <w:r>
+        <w:t xml:space="preserve">A </w:t>
+      </w:r>
+      <w:r>
+        <w:rPr>
+          <w:rFonts w:ascii="Cambria" w:hAnsi="Cambria"/>
+        </w:rPr>
+        <w:t>∩ B</w:t>
+      </w:r>
+      <w:r>
+        <w:rPr>
+          <w:rFonts w:ascii="Cambria" w:hAnsi="Cambria"/>
+        </w:rPr>
+        <w:t>)</w:t>
+      </w:r>
+      <w:r>
+        <w:t>)</w:t>
+      </w:r>
+    </w:p>
+    <w:p>
+      <w:r>
+        <w:t xml:space="preserve">Por propiedades de conjuntos, </w:t>
+      </w:r>
+      <w:r>
+        <w:t xml:space="preserve">(A </w:t>
+      </w:r>
+      <w:r>
+        <w:rPr>
+          <w:rFonts w:ascii="Cambria" w:hAnsi="Cambria"/>
+        </w:rPr>
+        <w:t>∩</w:t>
+      </w:r>
+      <w:r>
+        <w:t xml:space="preserve"> </w:t>
+      </w:r>
+      <m:oMath>
+        <m:sSup>
+          <m:sSupPr>
+            <m:ctrlPr>
+              <w:rPr>
+                <w:i/>
+              </w:rPr>
+            </m:ctrlPr>
+          </m:sSupPr>
+          <m:e>
+            <m:r>
+              <m:t>B</m:t>
+            </m:r>
+          </m:e>
+          <m:sup>
+            <m:r>
+              <m:t>c</m:t>
+            </m:r>
+          </m:sup>
+        </m:sSup>
+      </m:oMath>
+      <w:r>
+        <w:t>)</w:t>
+      </w:r>
+      <w:r>
+        <w:t xml:space="preserve"> </w:t>
+      </w:r>
+      <w:r>
+        <w:rPr>
+          <w:rFonts w:ascii="Cambria" w:hAnsi="Cambria"/>
+        </w:rPr>
+        <w:t>∪</w:t>
+      </w:r>
+      <w:r>
+        <w:t xml:space="preserve"> (</w:t>
+      </w:r>
+      <w:r>
+        <w:t xml:space="preserve">A </w:t>
+      </w:r>
+      <w:r>
+        <w:rPr>
+          <w:rFonts w:ascii="Cambria" w:hAnsi="Cambria"/>
+        </w:rPr>
+        <w:t>∩ B</w:t>
+      </w:r>
+      <w:r>
+        <w:rPr>
+          <w:rFonts w:ascii="Cambria" w:hAnsi="Cambria"/>
+        </w:rPr>
+        <w:t>)</w:t>
+      </w:r>
+      <w:r>
+        <w:t xml:space="preserve"> = A. Por lo que:</w:t>
+      </w:r>
+    </w:p>
+    <w:p>
+      <w:pPr>
+        <w:rPr>
+          <w:lang w:val="en-CA"/>
+        </w:rPr>
+      </w:pPr>
+      <w:r>
+        <w:rPr>
+          <w:rFonts w:ascii="Cambria" w:hAnsi="Cambria"/>
+          <w:lang w:val="en-CA"/>
+        </w:rPr>
+        <w:t xml:space="preserve">= </w:t>
+      </w:r>
+      <w:r>
+        <w:rPr>
+          <w:rFonts w:ascii="Cambria" w:hAnsi="Cambria"/>
+          <w:lang w:val="en-CA"/>
+        </w:rPr>
+        <w:t>ℙ</w:t>
+      </w:r>
+      <w:r>
+        <w:rPr>
+          <w:lang w:val="en-CA"/>
+        </w:rPr>
+        <w:t>(A)</w:t>
+      </w:r>
+    </w:p>
+    <w:p>
+      <w:r>
+        <w:t xml:space="preserve">Por lo anterior, se concluye que </w:t>
+      </w:r>
+      <w:r>
+        <w:t>ℙ(</w:t>
+      </w:r>
+      <w:r>
+        <w:t>A</w:t>
+      </w:r>
+      <w:r>
+        <w:t>-</w:t>
+      </w:r>
+      <w:r>
+        <w:t>B</w:t>
+      </w:r>
+      <w:r>
+        <w:t>)</w:t>
+      </w:r>
+      <w:r>
+        <w:t xml:space="preserve"> = </w:t>
+      </w:r>
+      <w:r>
+        <w:t>ℙ</w:t>
+      </w:r>
+      <w:r>
+        <w:t xml:space="preserve">(A) - </w:t>
+      </w:r>
+      <w:proofErr w:type="gramStart"/>
+      <w:r>
+        <w:t>ℙ(</w:t>
+      </w:r>
+      <w:proofErr w:type="gramEnd"/>
+      <w:r>
+        <w:t xml:space="preserve">A </w:t>
+      </w:r>
+      <w:r>
+        <w:rPr>
+          <w:rFonts w:ascii="Cambria" w:hAnsi="Cambria"/>
+        </w:rPr>
+        <w:t>∩</w:t>
+      </w:r>
+      <w:r>
+        <w:rPr>
+          <w:rFonts w:ascii="Cambria" w:hAnsi="Cambria"/>
+        </w:rPr>
+        <w:t xml:space="preserve"> B</w:t>
+      </w:r>
+      <w:r>
+        <w:t>)</w:t>
+      </w:r>
+      <w:r>
+        <w:t>.</w:t>
+      </w:r>
+    </w:p>
+    <w:p/>
+    <w:p>
+      <w:r>
+        <w:t xml:space="preserve">i) </w:t>
+      </w:r>
+      <w:r>
+        <w:t>T</w:t>
+      </w:r>
+      <w:r>
+        <w:t>ómese el lado izquierdo de la expresión:</w:t>
+      </w:r>
+    </w:p>
+    <w:p>
+      <w:proofErr w:type="gramStart"/>
+      <w:r>
+        <w:rPr>
+          <w:rFonts w:ascii="Cambria" w:hAnsi="Cambria"/>
+          <w:lang w:val="en-CA"/>
+        </w:rPr>
+        <w:t>ℙ</w:t>
+      </w:r>
+      <w:r>
+        <w:rPr>
+          <w:lang w:val="en-CA"/>
+        </w:rPr>
+        <w:t>(</w:t>
+      </w:r>
+      <w:proofErr w:type="gramEnd"/>
+      <w:r>
+        <w:rPr>
+          <w:lang w:val="en-CA"/>
+        </w:rPr>
+        <w:t xml:space="preserve">(A </w:t>
+      </w:r>
+      <w:r>
+        <w:rPr>
+          <w:rFonts w:ascii="Cambria" w:hAnsi="Cambria"/>
+          <w:lang w:val="en-CA"/>
+        </w:rPr>
+        <w:t>∩</w:t>
+      </w:r>
+      <w:r>
+        <w:rPr>
+          <w:lang w:val="en-CA"/>
+        </w:rPr>
+        <w:t xml:space="preserve"> </w:t>
+      </w:r>
+      <m:oMath>
+        <m:sSup>
+          <m:sSupPr>
+            <m:ctrlPr>
+              <w:rPr>
+                <w:i/>
+              </w:rPr>
+            </m:ctrlPr>
+          </m:sSupPr>
+          <m:e>
+            <m:r>
+              <m:t>B</m:t>
+            </m:r>
+          </m:e>
+          <m:sup>
+            <m:r>
+              <m:t>c</m:t>
+            </m:r>
+          </m:sup>
+        </m:sSup>
+      </m:oMath>
+      <w:r>
+        <w:rPr>
+          <w:lang w:val="en-CA"/>
+        </w:rPr>
+        <w:t xml:space="preserve">) </w:t>
+      </w:r>
+      <w:r>
+        <w:rPr>
+          <w:rFonts w:ascii="Cambria" w:hAnsi="Cambria"/>
+          <w:lang w:val="en-CA"/>
+        </w:rPr>
+        <w:t xml:space="preserve">∪ </w:t>
+      </w:r>
+      <w:r>
+        <w:rPr>
+          <w:lang w:val="en-CA"/>
+        </w:rPr>
+        <w:t xml:space="preserve">(B </w:t>
+      </w:r>
+      <w:r>
+        <w:rPr>
+          <w:rFonts w:ascii="Cambria" w:hAnsi="Cambria"/>
+          <w:lang w:val="en-CA"/>
+        </w:rPr>
+        <w:t>∩</w:t>
+      </w:r>
+      <w:r>
+        <w:rPr>
+          <w:lang w:val="en-CA"/>
+        </w:rPr>
+        <w:t xml:space="preserve"> </w:t>
+      </w:r>
+      <m:oMath>
+        <m:sSup>
+          <m:sSupPr>
+            <m:ctrlPr>
+              <w:rPr>
+                <w:i/>
+              </w:rPr>
+            </m:ctrlPr>
+          </m:sSupPr>
+          <m:e>
+            <m:r>
+              <m:t>A</m:t>
+            </m:r>
+          </m:e>
+          <m:sup>
+            <m:r>
+              <m:t>c</m:t>
+            </m:r>
+          </m:sup>
+        </m:sSup>
+      </m:oMath>
+      <w:r>
+        <w:rPr>
+          <w:lang w:val="en-CA"/>
+        </w:rPr>
+        <w:t>))</w:t>
+      </w:r>
+    </w:p>
+    <w:p>
+      <w:r>
+        <w:t xml:space="preserve">Por propiedades de conjuntos, </w:t>
+      </w:r>
+      <w:r>
+        <w:t xml:space="preserve">(A </w:t>
+      </w:r>
+      <w:r>
+        <w:rPr>
+          <w:rFonts w:ascii="Cambria" w:hAnsi="Cambria"/>
+        </w:rPr>
+        <w:t>∩</w:t>
+      </w:r>
+      <w:r>
+        <w:t xml:space="preserve"> </w:t>
+      </w:r>
+      <m:oMath>
+        <m:sSup>
+          <m:sSupPr>
+            <m:ctrlPr>
+              <w:rPr>
+                <w:i/>
+              </w:rPr>
+            </m:ctrlPr>
+          </m:sSupPr>
+          <m:e>
+            <m:r>
+              <m:t>B</m:t>
+            </m:r>
+          </m:e>
+          <m:sup>
+            <m:r>
+              <m:t>c</m:t>
+            </m:r>
+          </m:sup>
+        </m:sSup>
+      </m:oMath>
+      <w:r>
+        <w:t>)</w:t>
+      </w:r>
+      <w:r>
+        <w:t xml:space="preserve"> = (A - B) y </w:t>
+      </w:r>
+      <w:r>
+        <w:t xml:space="preserve">(B </w:t>
+      </w:r>
+      <w:r>
+        <w:rPr>
+          <w:rFonts w:ascii="Cambria" w:hAnsi="Cambria"/>
+        </w:rPr>
+        <w:t>∩</w:t>
+      </w:r>
+      <w:r>
+        <w:t xml:space="preserve"> </w:t>
+      </w:r>
+      <m:oMath>
+        <m:sSup>
+          <m:sSupPr>
+            <m:ctrlPr>
+              <w:rPr>
+                <w:i/>
+              </w:rPr>
+            </m:ctrlPr>
+          </m:sSupPr>
+          <m:e>
+            <m:r>
+              <m:t>A</m:t>
+            </m:r>
+          </m:e>
+          <m:sup>
+            <m:r>
+              <m:t>c</m:t>
+            </m:r>
+          </m:sup>
+        </m:sSup>
+      </m:oMath>
+      <w:r>
+        <w:t>)</w:t>
+      </w:r>
+      <w:r>
+        <w:t xml:space="preserve"> = (B-A). Entonces,</w:t>
+      </w:r>
+    </w:p>
+    <w:p>
+      <w:r>
+        <w:rPr>
+          <w:rFonts w:ascii="Cambria" w:hAnsi="Cambria"/>
+        </w:rPr>
+        <w:t xml:space="preserve">= </w:t>
+      </w:r>
+      <w:r>
+        <w:rPr>
+          <w:rFonts w:ascii="Cambria" w:hAnsi="Cambria"/>
+        </w:rPr>
+        <w:t>ℙ</w:t>
+      </w:r>
+      <w:r>
+        <w:t>(</w:t>
+      </w:r>
+      <w:r>
+        <w:t xml:space="preserve">(A-B) </w:t>
+      </w:r>
+      <w:r>
+        <w:rPr>
+          <w:rFonts w:ascii="Cambria" w:hAnsi="Cambria"/>
+        </w:rPr>
+        <w:t>∪</w:t>
+      </w:r>
+      <w:r>
+        <w:t xml:space="preserve"> (B-A))</w:t>
+      </w:r>
+    </w:p>
+    <w:p>
+      <w:r>
+        <w:t>Como (A-B) y (B-A) son mutuamente excluyentes, por el tercer axioma de Kolmogorov:</w:t>
+      </w:r>
+    </w:p>
+    <w:p>
+      <w:r>
+        <w:rPr>
+          <w:rFonts w:ascii="Cambria" w:hAnsi="Cambria"/>
+        </w:rPr>
+        <w:t xml:space="preserve">= </w:t>
+      </w:r>
+      <w:r>
+        <w:rPr>
+          <w:rFonts w:ascii="Cambria" w:hAnsi="Cambria"/>
+        </w:rPr>
+        <w:t>ℙ</w:t>
+      </w:r>
+      <w:r>
+        <w:t xml:space="preserve">(A-B) </w:t>
+      </w:r>
+      <w:r>
+        <w:rPr>
+          <w:rFonts w:ascii="Cambria" w:hAnsi="Cambria"/>
+        </w:rPr>
+        <w:t>+</w:t>
+      </w:r>
+      <w:r>
+        <w:t xml:space="preserve"> </w:t>
+      </w:r>
+      <w:r>
+        <w:rPr>
+          <w:rFonts w:ascii="Cambria" w:hAnsi="Cambria"/>
+        </w:rPr>
+        <w:t>ℙ</w:t>
+      </w:r>
+      <w:r>
+        <w:t>(B-A)</w:t>
+      </w:r>
+      <w:r>
+        <w:br/>
+        <w:t>Usando el literal h):</w:t>
+      </w:r>
+    </w:p>
+    <w:p>
+      <w:r>
+        <w:t xml:space="preserve">= </w:t>
+      </w:r>
+      <w:r>
+        <w:t>ℙ</w:t>
+      </w:r>
+      <w:r>
+        <w:t xml:space="preserve">(A) - </w:t>
+      </w:r>
+      <w:proofErr w:type="gramStart"/>
+      <w:r>
+        <w:t>ℙ(</w:t>
+      </w:r>
+      <w:proofErr w:type="gramEnd"/>
+      <w:r>
+        <w:t xml:space="preserve">A </w:t>
+      </w:r>
+      <w:r>
+        <w:rPr>
+          <w:rFonts w:ascii="Cambria" w:hAnsi="Cambria"/>
+        </w:rPr>
+        <w:t>∩</w:t>
+      </w:r>
+      <w:r>
+        <w:rPr>
+          <w:rFonts w:ascii="Cambria" w:hAnsi="Cambria"/>
+        </w:rPr>
+        <w:t xml:space="preserve"> B</w:t>
+      </w:r>
+      <w:r>
+        <w:t>)</w:t>
+      </w:r>
+      <w:r>
+        <w:t xml:space="preserve"> + </w:t>
+      </w:r>
+      <w:r>
+        <w:t>ℙ</w:t>
+      </w:r>
+      <w:r>
+        <w:t>(</w:t>
+      </w:r>
+      <w:r>
+        <w:t>B</w:t>
+      </w:r>
+      <w:r>
+        <w:t xml:space="preserve">) - </w:t>
+      </w:r>
+      <w:r>
+        <w:t>ℙ(</w:t>
+      </w:r>
+      <w:r>
+        <w:t>B</w:t>
+      </w:r>
+      <w:r>
+        <w:t xml:space="preserve"> </w:t>
+      </w:r>
+      <w:r>
+        <w:rPr>
+          <w:rFonts w:ascii="Cambria" w:hAnsi="Cambria"/>
+        </w:rPr>
+        <w:t>∩</w:t>
+      </w:r>
+      <w:r>
+        <w:rPr>
+          <w:rFonts w:ascii="Cambria" w:hAnsi="Cambria"/>
+        </w:rPr>
+        <w:t xml:space="preserve"> A</w:t>
+      </w:r>
+      <w:r>
+        <w:t>)</w:t>
+      </w:r>
+    </w:p>
+    <w:p>
+      <w:r>
+        <w:t xml:space="preserve">= </w:t>
+      </w:r>
+      <w:r>
+        <w:t>ℙ</w:t>
+      </w:r>
+      <w:r>
+        <w:t xml:space="preserve">(A) </w:t>
+      </w:r>
+      <w:r>
+        <w:t xml:space="preserve">+ </w:t>
+      </w:r>
+      <w:r>
+        <w:t>ℙ</w:t>
+      </w:r>
+      <w:r>
+        <w:t xml:space="preserve">(B) - </w:t>
+      </w:r>
+      <w:proofErr w:type="spellStart"/>
+      <w:r>
+        <w:t>2</w:t>
+      </w:r>
+      <w:proofErr w:type="gramStart"/>
+      <w:r>
+        <w:t>ℙ</w:t>
+      </w:r>
+      <w:proofErr w:type="spellEnd"/>
+      <w:r>
+        <w:t>(</w:t>
+      </w:r>
+      <w:proofErr w:type="gramEnd"/>
+      <w:r>
+        <w:t>A</w:t>
+      </w:r>
+      <w:r>
+        <w:t xml:space="preserve"> </w:t>
+      </w:r>
+      <w:r>
+        <w:rPr>
+          <w:rFonts w:ascii="Cambria" w:hAnsi="Cambria"/>
+        </w:rPr>
+        <w:t xml:space="preserve">∩ </w:t>
+      </w:r>
+      <w:r>
+        <w:rPr>
+          <w:rFonts w:ascii="Cambria" w:hAnsi="Cambria"/>
+        </w:rPr>
+        <w:t>B</w:t>
+      </w:r>
+      <w:r>
+        <w:t>)</w:t>
+      </w:r>
+      <w:r>
+        <w:t xml:space="preserve"> </w:t>
+      </w:r>
+    </w:p>
+    <w:p>
+      <w:r>
+        <w:t xml:space="preserve">Por lo anterior, se concluye que </w:t>
+      </w:r>
+      <w:proofErr w:type="gramStart"/>
+      <w:r>
+        <w:rPr>
+          <w:rFonts w:ascii="Cambria" w:hAnsi="Cambria"/>
+        </w:rPr>
+        <w:t>ℙ</w:t>
+      </w:r>
+      <w:r>
+        <w:t>(</w:t>
+      </w:r>
+      <w:proofErr w:type="gramEnd"/>
+      <w:r>
+        <w:t xml:space="preserve">(A </w:t>
+      </w:r>
+      <w:r>
+        <w:rPr>
+          <w:rFonts w:ascii="Cambria" w:hAnsi="Cambria"/>
+        </w:rPr>
+        <w:t>∩</w:t>
+      </w:r>
+      <w:r>
+        <w:t xml:space="preserve"> </w:t>
+      </w:r>
+      <m:oMath>
+        <m:sSup>
+          <m:sSupPr>
+            <m:ctrlPr>
+              <w:rPr>
+                <w:i/>
+              </w:rPr>
+            </m:ctrlPr>
+          </m:sSupPr>
+          <m:e>
+            <m:r>
+              <m:t>B</m:t>
+            </m:r>
+          </m:e>
+          <m:sup>
+            <m:r>
+              <m:t>c</m:t>
+            </m:r>
+          </m:sup>
+        </m:sSup>
+      </m:oMath>
+      <w:r>
+        <w:t xml:space="preserve">) </w:t>
+      </w:r>
+      <w:r>
+        <w:rPr>
+          <w:rFonts w:ascii="Cambria" w:hAnsi="Cambria"/>
+        </w:rPr>
+        <w:t xml:space="preserve">∪ </w:t>
+      </w:r>
+      <w:r>
+        <w:t xml:space="preserve">(B </w:t>
+      </w:r>
+      <w:r>
+        <w:rPr>
+          <w:rFonts w:ascii="Cambria" w:hAnsi="Cambria"/>
+        </w:rPr>
+        <w:t>∩</w:t>
+      </w:r>
+      <w:r>
+        <w:t xml:space="preserve"> </w:t>
+      </w:r>
+      <m:oMath>
+        <m:sSup>
+          <m:sSupPr>
+            <m:ctrlPr>
+              <w:rPr>
+                <w:i/>
+              </w:rPr>
+            </m:ctrlPr>
+          </m:sSupPr>
+          <m:e>
+            <m:r>
+              <m:t>A</m:t>
+            </m:r>
+          </m:e>
+          <m:sup>
+            <m:r>
+              <m:t>c</m:t>
+            </m:r>
+          </m:sup>
+        </m:sSup>
+      </m:oMath>
+      <w:r>
+        <w:t>))</w:t>
+      </w:r>
+      <w:r>
+        <w:t xml:space="preserve"> = </w:t>
+      </w:r>
+      <w:r>
+        <w:rPr>
+          <w:rFonts w:ascii="Cambria" w:hAnsi="Cambria"/>
+        </w:rPr>
+        <w:t>ℙ</w:t>
+      </w:r>
+      <w:r>
+        <w:t xml:space="preserve">(A) + </w:t>
+      </w:r>
+      <w:r>
+        <w:rPr>
+          <w:rFonts w:ascii="Cambria" w:hAnsi="Cambria"/>
+        </w:rPr>
+        <w:t>ℙ</w:t>
+      </w:r>
+      <w:r>
+        <w:t xml:space="preserve">(B) - </w:t>
+      </w:r>
+      <w:proofErr w:type="spellStart"/>
+      <w:r>
+        <w:t>2</w:t>
+      </w:r>
+      <w:r>
+        <w:rPr>
+          <w:rFonts w:ascii="Cambria" w:hAnsi="Cambria"/>
+        </w:rPr>
+        <w:t>ℙ</w:t>
+      </w:r>
+      <w:proofErr w:type="spellEnd"/>
+      <w:r>
+        <w:t xml:space="preserve">(A </w:t>
+      </w:r>
+      <w:r>
+        <w:rPr>
+          <w:rFonts w:ascii="Cambria" w:hAnsi="Cambria"/>
+        </w:rPr>
+        <w:t>∩</w:t>
+      </w:r>
+      <w:r>
+        <w:t xml:space="preserve"> B).</w:t>
+      </w:r>
+    </w:p>
+    <w:p/>
+    <w:p/>
+    <w:p/>
+    <w:p/>
+    <w:p/>
+    <w:p/>
+    <w:p/>
+    <w:p/>
+    <w:p/>
+    <w:p>
+      <w:pPr>
+        <w:rPr>
+          <w:lang w:val="en-CA"/>
+        </w:rPr>
+      </w:pPr>
+      <w:r>
+        <w:rPr>
+          <w:lang w:val="en-CA"/>
+        </w:rPr>
+        <w:t>5.</w:t>
+      </w:r>
+    </w:p>
+    <w:p>
+      <m:oMath>
+        <m:r>
+          <m:t>A</m:t>
+        </m:r>
+      </m:oMath>
+      <w:r>
+        <w:t xml:space="preserve">: </w:t>
+      </w:r>
+      <w:r>
+        <w:t>al menos un celular sea defectuoso</w:t>
+      </w:r>
+    </w:p>
+    <w:p>
+      <m:oMath>
+        <m:sSup>
+          <m:sSupPr>
+            <m:ctrlPr>
+              <w:rPr>
+                <w:i/>
+              </w:rPr>
+            </m:ctrlPr>
+          </m:sSupPr>
+          <m:e>
+            <m:r>
+              <m:t>A</m:t>
+            </m:r>
+          </m:e>
+          <m:sup>
+            <m:r>
+              <m:t>c</m:t>
+            </m:r>
+          </m:sup>
+        </m:sSup>
+      </m:oMath>
+      <w:r>
+        <w:t>: ningún celular es defectuoso</w:t>
+      </w:r>
+    </w:p>
+    <w:p>
+      <w:pPr>
+        <w:jc w:val="center"/>
+      </w:pPr>
+      <w:proofErr w:type="gramStart"/>
+      <w:r>
+        <w:t>ℙ</w:t>
+      </w:r>
+      <w:r>
+        <w:t>(</w:t>
+      </w:r>
+      <w:proofErr w:type="gramEnd"/>
+      <m:oMath>
+        <m:sSup>
+          <m:sSupPr>
+            <m:ctrlPr>
+              <w:rPr>
+                <w:i/>
+              </w:rPr>
+            </m:ctrlPr>
+          </m:sSupPr>
+          <m:e>
+            <m:r>
+              <m:t>A</m:t>
+            </m:r>
+          </m:e>
+          <m:sup>
+            <m:r>
+              <m:t>c</m:t>
+            </m:r>
+          </m:sup>
+        </m:sSup>
+      </m:oMath>
+      <w:r>
+        <w:t xml:space="preserve">) = </w:t>
+      </w:r>
+      <w:r>
+        <w:t>ℙ</w:t>
+      </w:r>
+      <w:r>
+        <w:t>(primer celular no sea defectuoso) *</w:t>
+      </w:r>
+      <w:r>
+        <w:t xml:space="preserve"> ℙ</w:t>
+      </w:r>
+      <w:r>
+        <w:t xml:space="preserve">(segundo celular no sea defectuoso) </w:t>
+      </w:r>
+      <w:r>
+        <w:br/>
+        <w:t xml:space="preserve">* </w:t>
+      </w:r>
+      <w:r>
+        <w:t>ℙ</w:t>
+      </w:r>
+      <w:r>
+        <w:t xml:space="preserve">(primer celular no sea defectuoso) * </w:t>
+      </w:r>
+      <w:r>
+        <w:t>ℙ</w:t>
+      </w:r>
+      <w:r>
+        <w:t xml:space="preserve">(primer celular no sea defectuoso) * </w:t>
+      </w:r>
+      <w:r>
+        <w:t>ℙ</w:t>
+      </w:r>
+      <w:r>
+        <w:t>(primer celular no sea defectuoso)</w:t>
+      </w:r>
+    </w:p>
+    <w:p>
+      <w:pPr>
+        <w:rPr>
+          <w:sz w:val="22"/>
+          <w:szCs w:val="22"/>
+        </w:rPr>
+      </w:pPr>
+      <w:proofErr w:type="gramStart"/>
+      <w:r>
+        <w:t>ℙ</w:t>
+      </w:r>
+      <w:r>
+        <w:t>(</w:t>
+      </w:r>
+      <w:proofErr w:type="gramEnd"/>
+      <w:r>
+        <w:t xml:space="preserve">primer celular no sea defectuoso) = </w:t>
+      </w:r>
+      <w:r>
+        <w:t>48/50</w:t>
+      </w:r>
+      <w:r>
+        <w:t xml:space="preserve"> </w:t>
+      </w:r>
+      <w:r>
+        <w:rPr>
+          <w:sz w:val="22"/>
+          <w:szCs w:val="22"/>
+        </w:rPr>
+        <w:t>(hay dos defectuosos y aún no se ha probado ning</w:t>
+      </w:r>
+      <w:r>
+        <w:rPr>
+          <w:sz w:val="22"/>
+          <w:szCs w:val="22"/>
+        </w:rPr>
+        <w:t>ún celular del total de 50</w:t>
+      </w:r>
+      <w:r>
+        <w:rPr>
+          <w:sz w:val="22"/>
+          <w:szCs w:val="22"/>
+        </w:rPr>
+        <w:t>)</w:t>
+      </w:r>
+    </w:p>
+    <w:p>
+      <w:pPr>
+        <w:rPr>
+          <w:sz w:val="22"/>
+          <w:szCs w:val="22"/>
+        </w:rPr>
+      </w:pPr>
+      <w:proofErr w:type="gramStart"/>
+      <w:r>
+        <w:t>ℙ</w:t>
+      </w:r>
+      <w:r>
+        <w:t>(</w:t>
+      </w:r>
+      <w:proofErr w:type="gramEnd"/>
+      <w:r>
+        <w:t xml:space="preserve">segundo celular no sea defectuoso) = </w:t>
+      </w:r>
+      <w:r>
+        <w:t>4</w:t>
+      </w:r>
+      <w:r>
+        <w:t>7</w:t>
+      </w:r>
+      <w:r>
+        <w:t>/</w:t>
+      </w:r>
+      <w:r>
+        <w:t xml:space="preserve">49 </w:t>
+      </w:r>
+      <w:r>
+        <w:rPr>
+          <w:sz w:val="22"/>
+          <w:szCs w:val="22"/>
+        </w:rPr>
+        <w:t>(hay dos defectuosos y</w:t>
+      </w:r>
+      <w:r>
+        <w:rPr>
+          <w:sz w:val="22"/>
+          <w:szCs w:val="22"/>
+        </w:rPr>
+        <w:t xml:space="preserve"> ya se probó un celular del total de 50</w:t>
+      </w:r>
+      <w:r>
+        <w:rPr>
+          <w:sz w:val="22"/>
+          <w:szCs w:val="22"/>
+        </w:rPr>
+        <w:t>)</w:t>
+      </w:r>
+    </w:p>
+    <w:p>
+      <w:pPr>
+        <w:rPr>
+          <w:sz w:val="22"/>
+          <w:szCs w:val="22"/>
+        </w:rPr>
+      </w:pPr>
+      <w:proofErr w:type="gramStart"/>
+      <w:r>
+        <w:t>ℙ</w:t>
+      </w:r>
+      <w:r>
+        <w:t>(</w:t>
+      </w:r>
+      <w:proofErr w:type="gramEnd"/>
+      <w:r>
+        <w:t xml:space="preserve">tercer celular no sea defectuoso) = </w:t>
+      </w:r>
+      <w:r>
+        <w:t>4</w:t>
+      </w:r>
+      <w:r>
+        <w:t>6</w:t>
+      </w:r>
+      <w:r>
+        <w:t>/</w:t>
+      </w:r>
+      <w:r>
+        <w:t xml:space="preserve">48 </w:t>
+      </w:r>
+      <w:r>
+        <w:rPr>
+          <w:sz w:val="22"/>
+          <w:szCs w:val="22"/>
+        </w:rPr>
+        <w:t>(hay dos defectuosos y</w:t>
+      </w:r>
+      <w:r>
+        <w:rPr>
+          <w:sz w:val="22"/>
+          <w:szCs w:val="22"/>
+        </w:rPr>
+        <w:t xml:space="preserve"> ya se probaron dos celulares del total de 50</w:t>
+      </w:r>
+      <w:r>
+        <w:rPr>
+          <w:sz w:val="22"/>
+          <w:szCs w:val="22"/>
+        </w:rPr>
+        <w:t>)</w:t>
+      </w:r>
+    </w:p>
+    <w:p>
+      <w:pPr>
+        <w:rPr>
+          <w:sz w:val="22"/>
+          <w:szCs w:val="22"/>
+        </w:rPr>
+      </w:pPr>
+      <w:proofErr w:type="gramStart"/>
+      <w:r>
+        <w:t>ℙ</w:t>
+      </w:r>
+      <w:r>
+        <w:t>(</w:t>
+      </w:r>
+      <w:proofErr w:type="gramEnd"/>
+      <w:r>
+        <w:t xml:space="preserve">cuarto celular no sea defectuoso) = </w:t>
+      </w:r>
+      <w:r>
+        <w:t>4</w:t>
+      </w:r>
+      <w:r>
+        <w:t>5</w:t>
+      </w:r>
+      <w:r>
+        <w:t>/</w:t>
+      </w:r>
+      <w:r>
+        <w:t xml:space="preserve">47 </w:t>
+      </w:r>
+      <w:r>
+        <w:rPr>
+          <w:sz w:val="22"/>
+          <w:szCs w:val="22"/>
+        </w:rPr>
+        <w:t>(hay dos defectuosos y</w:t>
+      </w:r>
+      <w:r>
+        <w:rPr>
+          <w:sz w:val="22"/>
+          <w:szCs w:val="22"/>
+        </w:rPr>
+        <w:t xml:space="preserve"> ya se probaron tres celulares del total de 50</w:t>
+      </w:r>
+      <w:r>
+        <w:rPr>
+          <w:sz w:val="22"/>
+          <w:szCs w:val="22"/>
+        </w:rPr>
+        <w:t>)</w:t>
+      </w:r>
+    </w:p>
+    <w:p>
+      <w:pPr>
+        <w:rPr>
+          <w:sz w:val="22"/>
+          <w:szCs w:val="22"/>
+        </w:rPr>
+      </w:pPr>
+      <w:proofErr w:type="gramStart"/>
+      <w:r>
+        <w:t>ℙ</w:t>
+      </w:r>
+      <w:r>
+        <w:t>(</w:t>
+      </w:r>
+      <w:proofErr w:type="gramEnd"/>
+      <w:r>
+        <w:t xml:space="preserve">quinto celular no sea defectuoso) = </w:t>
+      </w:r>
+      <w:r>
+        <w:t>4</w:t>
+      </w:r>
+      <w:r>
+        <w:t>4</w:t>
+      </w:r>
+      <w:r>
+        <w:t>/</w:t>
+      </w:r>
+      <w:r>
+        <w:t xml:space="preserve">46 </w:t>
+      </w:r>
+      <w:r>
+        <w:rPr>
+          <w:sz w:val="22"/>
+          <w:szCs w:val="22"/>
+        </w:rPr>
+        <w:t>(hay dos defectuosos y</w:t>
+      </w:r>
+      <w:r>
+        <w:rPr>
+          <w:sz w:val="22"/>
+          <w:szCs w:val="22"/>
+        </w:rPr>
+        <w:t xml:space="preserve"> ya se probaron cuatro celulares del total de 50</w:t>
+      </w:r>
+      <w:r>
+        <w:rPr>
+          <w:sz w:val="22"/>
+          <w:szCs w:val="22"/>
+        </w:rPr>
+        <w:t>)</w:t>
+      </w:r>
+    </w:p>
+    <w:p>
+      <m:oMathPara>
+        <m:oMath>
+          <m:r>
+            <m:rPr>
+              <m:scr m:val="double-struck"/>
+              <m:sty m:val="p"/>
+            </m:rPr>
+            <m:t>P</m:t>
+          </m:r>
+          <m:d>
+            <m:dPr>
+              <m:ctrlPr>
+                <w:rPr>
+                  <w:rFonts w:eastAsiaTheme="minorEastAsia"/>
+                  <w:i/>
+                </w:rPr>
+              </m:ctrlPr>
+            </m:dPr>
+            <m:e>
+              <m:sSup>
+                <m:sSupPr>
+                  <m:ctrlPr>
+                    <w:rPr>
+                      <w:rFonts w:eastAsiaTheme="minorEastAsia"/>
+                      <w:i/>
+                    </w:rPr>
+                  </m:ctrlPr>
+                </m:sSupPr>
+                <m:e>
+                  <m:r>
+                    <w:rPr>
+                      <w:rFonts w:eastAsiaTheme="minorEastAsia"/>
+                    </w:rPr>
+                    <m:t>A</m:t>
+                  </m:r>
+                </m:e>
+                <m:sup>
+                  <m:r>
+                    <w:rPr>
+                      <w:rFonts w:eastAsiaTheme="minorEastAsia"/>
+                    </w:rPr>
+                    <m:t>c</m:t>
+                  </m:r>
+                </m:sup>
+              </m:sSup>
+            </m:e>
+          </m:d>
+          <m:r>
+            <w:rPr>
+              <w:rFonts w:eastAsiaTheme="minorEastAsia"/>
+            </w:rPr>
+            <m:t>=</m:t>
+          </m:r>
+          <m:f>
+            <m:fPr>
+              <m:ctrlPr>
+                <w:rPr>
+                  <w:rFonts w:eastAsiaTheme="minorEastAsia"/>
+                  <w:i/>
+                </w:rPr>
+              </m:ctrlPr>
+            </m:fPr>
+            <m:num>
+              <m:r>
+                <w:rPr>
+                  <w:rFonts w:eastAsiaTheme="minorEastAsia"/>
+                </w:rPr>
+                <m:t>48</m:t>
+              </m:r>
+            </m:num>
+            <m:den>
+              <m:r>
+                <w:rPr>
+                  <w:rFonts w:eastAsiaTheme="minorEastAsia"/>
+                </w:rPr>
+                <m:t>50</m:t>
+              </m:r>
+            </m:den>
+          </m:f>
+          <m:r>
+            <w:rPr>
+              <w:rFonts w:eastAsiaTheme="minorEastAsia"/>
+            </w:rPr>
+            <m:t xml:space="preserve"> *</m:t>
+          </m:r>
+          <m:f>
+            <m:fPr>
+              <m:ctrlPr>
+                <w:rPr>
+                  <w:rFonts w:eastAsiaTheme="minorEastAsia"/>
+                  <w:i/>
+                </w:rPr>
+              </m:ctrlPr>
+            </m:fPr>
+            <m:num>
+              <m:r>
+                <w:rPr>
+                  <w:rFonts w:eastAsiaTheme="minorEastAsia"/>
+                </w:rPr>
+                <m:t>47</m:t>
+              </m:r>
+            </m:num>
+            <m:den>
+              <m:r>
+                <w:rPr>
+                  <w:rFonts w:eastAsiaTheme="minorEastAsia"/>
+                </w:rPr>
+                <m:t>49</m:t>
+              </m:r>
+            </m:den>
+          </m:f>
+          <m:r>
+            <w:rPr>
+              <w:rFonts w:eastAsiaTheme="minorEastAsia"/>
+            </w:rPr>
+            <m:t xml:space="preserve"> *</m:t>
+          </m:r>
+          <m:f>
+            <m:fPr>
+              <m:ctrlPr>
+                <w:rPr>
+                  <w:rFonts w:eastAsiaTheme="minorEastAsia"/>
+                  <w:i/>
+                </w:rPr>
+              </m:ctrlPr>
+            </m:fPr>
+            <m:num>
+              <m:r>
+                <w:rPr>
+                  <w:rFonts w:eastAsiaTheme="minorEastAsia"/>
+                </w:rPr>
+                <m:t>46</m:t>
+              </m:r>
+            </m:num>
+            <m:den>
+              <m:r>
+                <w:rPr>
+                  <w:rFonts w:eastAsiaTheme="minorEastAsia"/>
+                </w:rPr>
+                <m:t>48</m:t>
+              </m:r>
+            </m:den>
+          </m:f>
+          <m:r>
+            <w:rPr>
+              <w:rFonts w:eastAsiaTheme="minorEastAsia"/>
+            </w:rPr>
+            <m:t xml:space="preserve"> *</m:t>
+          </m:r>
+          <m:f>
+            <m:fPr>
+              <m:ctrlPr>
+                <w:rPr>
+                  <w:rFonts w:eastAsiaTheme="minorEastAsia"/>
+                  <w:i/>
+                </w:rPr>
+              </m:ctrlPr>
+            </m:fPr>
+            <m:num>
+              <m:r>
+                <w:rPr>
+                  <w:rFonts w:eastAsiaTheme="minorEastAsia"/>
+                </w:rPr>
+                <m:t>45</m:t>
+              </m:r>
+            </m:num>
+            <m:den>
+              <m:r>
+                <w:rPr>
+                  <w:rFonts w:eastAsiaTheme="minorEastAsia"/>
+                </w:rPr>
+                <m:t>47</m:t>
+              </m:r>
+            </m:den>
+          </m:f>
+          <m:r>
+            <w:rPr>
+              <w:rFonts w:eastAsiaTheme="minorEastAsia"/>
+            </w:rPr>
+            <m:t xml:space="preserve"> *</m:t>
+          </m:r>
+          <m:f>
+            <m:fPr>
+              <m:ctrlPr>
+                <w:rPr>
+                  <w:rFonts w:eastAsiaTheme="minorEastAsia"/>
+                  <w:i/>
+                </w:rPr>
+              </m:ctrlPr>
+            </m:fPr>
+            <m:num>
+              <m:r>
+                <w:rPr>
+                  <w:rFonts w:eastAsiaTheme="minorEastAsia"/>
+                </w:rPr>
+                <m:t>44</m:t>
+              </m:r>
+            </m:num>
+            <m:den>
+              <m:r>
+                <w:rPr>
+                  <w:rFonts w:eastAsiaTheme="minorEastAsia"/>
+                </w:rPr>
+                <m:t>46</m:t>
+              </m:r>
+            </m:den>
+          </m:f>
+          <m:r>
+            <w:rPr>
+              <w:rFonts w:eastAsiaTheme="minorEastAsia"/>
+            </w:rPr>
+            <m:t xml:space="preserve"> =</m:t>
+          </m:r>
+          <m:f>
+            <m:fPr>
+              <m:ctrlPr>
+                <w:rPr>
+                  <w:rFonts w:eastAsiaTheme="minorEastAsia"/>
+                  <w:i/>
+                </w:rPr>
+              </m:ctrlPr>
+            </m:fPr>
+            <m:num>
+              <m:r>
+                <w:rPr>
+                  <w:rFonts w:eastAsiaTheme="minorEastAsia"/>
+                </w:rPr>
+                <m:t>198</m:t>
+              </m:r>
+            </m:num>
+            <m:den>
+              <m:r>
+                <w:rPr>
+                  <w:rFonts w:eastAsiaTheme="minorEastAsia"/>
+                </w:rPr>
+                <m:t>245</m:t>
+              </m:r>
+            </m:den>
+          </m:f>
+        </m:oMath>
+      </m:oMathPara>
+    </w:p>
+    <w:p>
+      <m:oMathPara>
+        <m:oMath>
+          <m:r>
+            <m:rPr>
+              <m:scr m:val="double-struck"/>
+              <m:sty m:val="p"/>
+            </m:rPr>
+            <m:t>P</m:t>
+          </m:r>
+          <m:d>
+            <m:dPr>
+              <m:ctrlPr>
+                <w:rPr>
+                  <w:i/>
+                </w:rPr>
+              </m:ctrlPr>
+            </m:dPr>
+            <m:e>
+              <m:r>
+                <m:t>A</m:t>
+              </m:r>
+            </m:e>
+          </m:d>
+          <m:r>
+            <m:t>=1-</m:t>
+          </m:r>
+          <m:r>
+            <m:rPr>
+              <m:scr m:val="double-struck"/>
+              <m:sty m:val="p"/>
+            </m:rPr>
+            <m:t>P</m:t>
+          </m:r>
+          <m:d>
+            <m:dPr>
+              <m:ctrlPr>
+                <w:rPr>
+                  <w:rFonts w:eastAsiaTheme="minorEastAsia"/>
+                  <w:i/>
+                </w:rPr>
+              </m:ctrlPr>
+            </m:dPr>
+            <m:e>
+              <m:sSup>
+                <m:sSupPr>
+                  <m:ctrlPr>
+                    <w:rPr>
+                      <w:rFonts w:eastAsiaTheme="minorEastAsia"/>
+                      <w:i/>
+                    </w:rPr>
+                  </m:ctrlPr>
+                </m:sSupPr>
+                <m:e>
+                  <m:r>
+                    <w:rPr>
+                      <w:rFonts w:eastAsiaTheme="minorEastAsia"/>
+                    </w:rPr>
+                    <m:t>A</m:t>
+                  </m:r>
+                </m:e>
+                <m:sup>
+                  <m:r>
+                    <w:rPr>
+                      <w:rFonts w:eastAsiaTheme="minorEastAsia"/>
+                    </w:rPr>
+                    <m:t>c</m:t>
+                  </m:r>
+                </m:sup>
+              </m:sSup>
+            </m:e>
+          </m:d>
+          <m:r>
+            <w:rPr>
+              <w:rFonts w:eastAsiaTheme="minorEastAsia"/>
+            </w:rPr>
+            <m:t>=1-</m:t>
+          </m:r>
+          <m:f>
+            <m:fPr>
+              <m:ctrlPr>
+                <w:rPr>
+                  <w:rFonts w:eastAsiaTheme="minorEastAsia"/>
+                  <w:i/>
+                </w:rPr>
+              </m:ctrlPr>
+            </m:fPr>
+            <m:num>
+              <m:r>
+                <w:rPr>
+                  <w:rFonts w:eastAsiaTheme="minorEastAsia"/>
+                </w:rPr>
+                <m:t>198</m:t>
+              </m:r>
+            </m:num>
+            <m:den>
+              <m:r>
+                <w:rPr>
+                  <w:rFonts w:eastAsiaTheme="minorEastAsia"/>
+                </w:rPr>
+                <m:t>245</m:t>
+              </m:r>
+            </m:den>
+          </m:f>
+          <m:r>
+            <w:rPr>
+              <w:rFonts w:eastAsiaTheme="minorEastAsia"/>
+            </w:rPr>
+            <m:t>=</m:t>
+          </m:r>
+          <m:f>
+            <m:fPr>
+              <m:ctrlPr>
+                <w:rPr>
+                  <w:rFonts w:eastAsiaTheme="minorEastAsia"/>
+                  <w:i/>
+                </w:rPr>
+              </m:ctrlPr>
+            </m:fPr>
+            <m:num>
+              <m:r>
+                <w:rPr>
+                  <w:rFonts w:eastAsiaTheme="minorEastAsia"/>
+                </w:rPr>
+                <m:t>47</m:t>
+              </m:r>
+            </m:num>
+            <m:den>
+              <m:r>
+                <w:rPr>
+                  <w:rFonts w:eastAsiaTheme="minorEastAsia"/>
+                </w:rPr>
+                <m:t>245</m:t>
+              </m:r>
+            </m:den>
+          </m:f>
+        </m:oMath>
+      </m:oMathPara>
+    </w:p>
+    <w:p/>
     <w:p/>
     <w:p/>
     <w:p/>
@@ -3431,7 +6899,29 @@
   <w:style w:type="paragraph" w:default="1" w:styleId="Normal">
     <w:name w:val="Normal"/>
     <w:qFormat/>
-    <w:rsid w:val="009E0B8A"/>
+    <w:rsid w:val="0090251E"/>
+  </w:style>
+  <w:style w:type="paragraph" w:styleId="Ttulo2">
+    <w:name w:val="heading 2"/>
+    <w:basedOn w:val="Normal"/>
+    <w:next w:val="Normal"/>
+    <w:link w:val="Ttulo2Car"/>
+    <w:uiPriority w:val="9"/>
+    <w:unhideWhenUsed/>
+    <w:qFormat/>
+    <w:rsid w:val="00BA0403"/>
+    <w:pPr>
+      <w:keepNext/>
+      <w:keepLines/>
+      <w:spacing w:before="40" w:after="0"/>
+      <w:outlineLvl w:val="1"/>
+    </w:pPr>
+    <w:rPr>
+      <w:rFonts w:asciiTheme="majorHAnsi" w:eastAsiaTheme="majorEastAsia" w:hAnsiTheme="majorHAnsi" w:cstheme="majorBidi"/>
+      <w:color w:val="2F5496" w:themeColor="accent1" w:themeShade="BF"/>
+      <w:sz w:val="26"/>
+      <w:szCs w:val="26"/>
+    </w:rPr>
   </w:style>
   <w:style w:type="character" w:default="1" w:styleId="Fuentedeprrafopredeter">
     <w:name w:val="Default Paragraph Font"/>
@@ -3468,6 +6958,19 @@
     <w:rsid w:val="00CC4BB9"/>
     <w:rPr>
       <w:color w:val="808080"/>
+    </w:rPr>
+  </w:style>
+  <w:style w:type="character" w:customStyle="1" w:styleId="Ttulo2Car">
+    <w:name w:val="Título 2 Car"/>
+    <w:basedOn w:val="Fuentedeprrafopredeter"/>
+    <w:link w:val="Ttulo2"/>
+    <w:uiPriority w:val="9"/>
+    <w:rsid w:val="00BA0403"/>
+    <w:rPr>
+      <w:rFonts w:asciiTheme="majorHAnsi" w:eastAsiaTheme="majorEastAsia" w:hAnsiTheme="majorHAnsi" w:cstheme="majorBidi"/>
+      <w:color w:val="2F5496" w:themeColor="accent1" w:themeShade="BF"/>
+      <w:sz w:val="26"/>
+      <w:szCs w:val="26"/>
     </w:rPr>
   </w:style>
 </w:styles>

</xml_diff>